<commit_message>
update quality assurance plan
</commit_message>
<xml_diff>
--- a/Game/Quality Assurance Documentation/Quality Assurance Plan.docx
+++ b/Game/Quality Assurance Documentation/Quality Assurance Plan.docx
@@ -231,21 +231,7 @@
         <w:rPr>
           <w:sz w:val="28"/>
         </w:rPr>
-        <w:t>This document is an annotated outline for a Software Test Plan, adapted from the IEEE Standard for Software Test Documentation (</w:t>
-      </w:r>
-      <w:proofErr w:type="spellStart"/>
-      <w:r>
-        <w:rPr>
-          <w:sz w:val="28"/>
-        </w:rPr>
-        <w:t>Std</w:t>
-      </w:r>
-      <w:proofErr w:type="spellEnd"/>
-      <w:r>
-        <w:rPr>
-          <w:sz w:val="28"/>
-        </w:rPr>
-        <w:t xml:space="preserve"> 829-1998).  </w:t>
+        <w:t xml:space="preserve">This document is an annotated outline for a Software Test Plan, adapted from the IEEE Standard for Software Test Documentation (Std 829-1998).  </w:t>
       </w:r>
     </w:p>
     <w:p>
@@ -511,7 +497,6 @@
           <w:szCs w:val="40"/>
         </w:rPr>
       </w:pPr>
-      <w:proofErr w:type="spellStart"/>
       <w:r>
         <w:rPr>
           <w:rFonts w:ascii="Arial" w:hAnsi="Arial"/>
@@ -519,17 +504,7 @@
           <w:sz w:val="40"/>
           <w:szCs w:val="40"/>
         </w:rPr>
-        <w:t>Johnpaulsean</w:t>
-      </w:r>
-      <w:proofErr w:type="spellEnd"/>
-      <w:r>
-        <w:rPr>
-          <w:rFonts w:ascii="Arial" w:hAnsi="Arial"/>
-          <w:b/>
-          <w:sz w:val="40"/>
-          <w:szCs w:val="40"/>
-        </w:rPr>
-        <w:t xml:space="preserve"> and On and On</w:t>
+        <w:t>Johnpaulsean and On and On</w:t>
       </w:r>
     </w:p>
     <w:p>
@@ -1684,15 +1659,7 @@
               <w:pStyle w:val="BodyText1"/>
             </w:pPr>
             <w:r>
-              <w:t xml:space="preserve">Paul </w:t>
-            </w:r>
-            <w:proofErr w:type="spellStart"/>
-            <w:r>
-              <w:t>Jemmont</w:t>
-            </w:r>
-            <w:proofErr w:type="spellEnd"/>
-            <w:r>
-              <w:t xml:space="preserve"> et. Al.</w:t>
+              <w:t>Paul Jemmont et. Al.</w:t>
             </w:r>
           </w:p>
         </w:tc>
@@ -3622,19 +3589,11 @@
         <w:tab/>
         <w:t xml:space="preserve">The overall goal of this project is to improve the nonfunctional requirements of the open-source project </w:t>
       </w:r>
-      <w:proofErr w:type="spellStart"/>
       <w:r>
         <w:rPr>
           <w:i/>
         </w:rPr>
-        <w:t>Project</w:t>
-      </w:r>
-      <w:proofErr w:type="spellEnd"/>
-      <w:r>
-        <w:rPr>
-          <w:i/>
-        </w:rPr>
-        <w:t xml:space="preserve"> Legacy. </w:t>
+        <w:t xml:space="preserve">Project Legacy. </w:t>
       </w:r>
       <w:r>
         <w:t>Specifically, we want to improve the readability, maintainability, security, and reliability of the game. We will do this through a combination or static analysis, testing, and refactoring.</w:t>
@@ -3907,11 +3866,8 @@
         <w:ind w:left="1800"/>
       </w:pPr>
       <w:r>
-        <w:rPr>
-          <w:i/>
-        </w:rPr>
         <w:lastRenderedPageBreak/>
-        <w:t>Items to be tested,</w:t>
+        <w:t>ITEMS TO BE TESTED</w:t>
       </w:r>
     </w:p>
     <w:p>
@@ -4364,13 +4320,8 @@
         <w:t>th</w:t>
       </w:r>
       <w:r>
-        <w:t xml:space="preserve">, 2015, at which point we will push our updates back out to </w:t>
-      </w:r>
-      <w:proofErr w:type="spellStart"/>
-      <w:r>
-        <w:t>SourceForge</w:t>
-      </w:r>
-      <w:proofErr w:type="spellEnd"/>
+        <w:t>, 2015, at which point we will push our updates back out to SourceForge</w:t>
+      </w:r>
       <w:r>
         <w:t>.</w:t>
       </w:r>
@@ -4716,12 +4667,6 @@
         <w:spacing w:after="140" w:line="1" w:lineRule="atLeast"/>
         <w:ind w:left="1080"/>
       </w:pPr>
-      <w:r>
-        <w:rPr>
-          <w:i/>
-        </w:rPr>
-        <w:t>Requirements specification,</w:t>
-      </w:r>
     </w:p>
     <w:p>
       <w:pPr>
@@ -4758,7 +4703,7 @@
         <w:rPr>
           <w:i/>
         </w:rPr>
-        <w:t>Design specification,</w:t>
+        <w:t>Requirements specification,</w:t>
       </w:r>
     </w:p>
     <w:p>
@@ -4796,7 +4741,7 @@
         <w:rPr>
           <w:i/>
         </w:rPr>
-        <w:t>Users guide,</w:t>
+        <w:t>Design specification,</w:t>
       </w:r>
     </w:p>
     <w:p>
@@ -4834,7 +4779,7 @@
         <w:rPr>
           <w:i/>
         </w:rPr>
-        <w:t>Operations guide,</w:t>
+        <w:t>Users guide,</w:t>
       </w:r>
     </w:p>
     <w:p>
@@ -4872,7 +4817,7 @@
         <w:rPr>
           <w:i/>
         </w:rPr>
-        <w:t>Installation guide,</w:t>
+        <w:t>Operations guide,</w:t>
       </w:r>
     </w:p>
     <w:p>
@@ -4910,7 +4855,7 @@
         <w:rPr>
           <w:i/>
         </w:rPr>
-        <w:t>Features (availability, response time),</w:t>
+        <w:t>Installation guide,</w:t>
       </w:r>
     </w:p>
     <w:p>
@@ -4948,7 +4893,7 @@
         <w:rPr>
           <w:i/>
         </w:rPr>
-        <w:t>Defect removal procedures, and</w:t>
+        <w:t>Features (availability, response time),</w:t>
       </w:r>
     </w:p>
     <w:p>
@@ -4986,10 +4931,46 @@
         <w:rPr>
           <w:i/>
         </w:rPr>
+        <w:t>Defect removal procedures, and</w:t>
+      </w:r>
+    </w:p>
+    <w:p>
+      <w:pPr>
+        <w:pStyle w:val="BodyText"/>
+        <w:numPr>
+          <w:ilvl w:val="0"/>
+          <w:numId w:val="5"/>
+        </w:numPr>
+        <w:tabs>
+          <w:tab w:val="clear" w:pos="360"/>
+          <w:tab w:val="left" w:pos="-1440"/>
+          <w:tab w:val="left" w:pos="-720"/>
+          <w:tab w:val="left" w:pos="0"/>
+          <w:tab w:val="left" w:pos="720"/>
+          <w:tab w:val="num" w:pos="1080"/>
+          <w:tab w:val="left" w:pos="1440"/>
+          <w:tab w:val="left" w:pos="1800"/>
+          <w:tab w:val="left" w:pos="2160"/>
+          <w:tab w:val="left" w:pos="2520"/>
+          <w:tab w:val="left" w:pos="2880"/>
+          <w:tab w:val="left" w:pos="3240"/>
+          <w:tab w:val="left" w:pos="3600"/>
+          <w:tab w:val="left" w:pos="3960"/>
+          <w:tab w:val="left" w:pos="4320"/>
+          <w:tab w:val="left" w:pos="4680"/>
+          <w:tab w:val="left" w:pos="5040"/>
+          <w:tab w:val="left" w:pos="5400"/>
+          <w:tab w:val="left" w:pos="5760"/>
+        </w:tabs>
+        <w:spacing w:after="140" w:line="1" w:lineRule="atLeast"/>
+        <w:ind w:left="1080"/>
+      </w:pPr>
+      <w:r>
+        <w:rPr>
+          <w:i/>
+        </w:rPr>
         <w:t xml:space="preserve">Verification and validation plans.) </w:t>
       </w:r>
-      <w:bookmarkStart w:id="14" w:name="_GoBack"/>
-      <w:bookmarkEnd w:id="14"/>
     </w:p>
     <w:p>
       <w:pPr>
@@ -5045,6 +5026,7 @@
         <w:spacing w:after="140" w:line="1" w:lineRule="atLeast"/>
       </w:pPr>
       <w:r>
+        <w:lastRenderedPageBreak/>
         <w:fldChar w:fldCharType="begin"/>
       </w:r>
       <w:r>
@@ -5073,11 +5055,11 @@
       <w:r>
         <w:instrText>tc "</w:instrText>
       </w:r>
-      <w:bookmarkStart w:id="15" w:name="_Toc442838312"/>
+      <w:bookmarkStart w:id="14" w:name="_Toc442838312"/>
       <w:r>
         <w:instrText>3.1  Project Organization</w:instrText>
       </w:r>
-      <w:bookmarkEnd w:id="15"/>
+      <w:bookmarkEnd w:id="14"/>
       <w:r>
         <w:instrText xml:space="preserve"> " \l 2</w:instrText>
       </w:r>
@@ -5116,7 +5098,6 @@
         <w:rPr>
           <w:i/>
         </w:rPr>
-        <w:lastRenderedPageBreak/>
         <w:t>(Outline testing to be performed by the developer for each module being built.)</w:t>
       </w:r>
       <w:r>
@@ -5181,6 +5162,41 @@
         </w:rPr>
         <w:tab/>
       </w:r>
+      <w:r>
+        <w:rPr>
+          <w:sz w:val="24"/>
+          <w:szCs w:val="24"/>
+        </w:rPr>
+        <w:t>We are not building any new modules to this project</w:t>
+      </w:r>
+      <w:r>
+        <w:rPr>
+          <w:sz w:val="24"/>
+          <w:szCs w:val="24"/>
+        </w:rPr>
+        <w:t>.</w:t>
+      </w:r>
+      <w:r>
+        <w:rPr>
+          <w:sz w:val="24"/>
+          <w:szCs w:val="24"/>
+        </w:rPr>
+        <w:t xml:space="preserve">  We will only be refactoring code that already exist and has been tested by the</w:t>
+      </w:r>
+      <w:r>
+        <w:rPr>
+          <w:sz w:val="24"/>
+          <w:szCs w:val="24"/>
+        </w:rPr>
+        <w:t xml:space="preserve"> </w:t>
+      </w:r>
+      <w:r>
+        <w:rPr>
+          <w:sz w:val="24"/>
+          <w:szCs w:val="24"/>
+        </w:rPr>
+        <w:t>developer.</w:t>
+      </w:r>
     </w:p>
     <w:p>
       <w:pPr>
@@ -5207,85 +5223,12 @@
         </w:tabs>
         <w:spacing w:after="80" w:line="1" w:lineRule="atLeast"/>
         <w:rPr>
-          <w:rFonts w:ascii="Arial" w:hAnsi="Arial"/>
-          <w:b/>
-          <w:sz w:val="28"/>
-        </w:rPr>
-      </w:pPr>
-      <w:r>
-        <w:rPr>
-          <w:sz w:val="24"/>
-        </w:rPr>
-        <w:tab/>
-      </w:r>
-      <w:r>
-        <w:rPr>
-          <w:sz w:val="24"/>
-        </w:rPr>
-        <w:tab/>
-      </w:r>
-      <w:r>
-        <w:rPr>
-          <w:rFonts w:ascii="Arial" w:hAnsi="Arial"/>
-          <w:b/>
-          <w:sz w:val="28"/>
-        </w:rPr>
-        <w:t>2.2</w:t>
-      </w:r>
-      <w:r>
-        <w:rPr>
-          <w:rFonts w:ascii="Arial" w:hAnsi="Arial"/>
-          <w:b/>
-          <w:sz w:val="28"/>
-        </w:rPr>
-        <w:t xml:space="preserve"> User Procedures </w:t>
-      </w:r>
-      <w:r>
-        <w:rPr>
-          <w:rFonts w:ascii="Arial" w:hAnsi="Arial"/>
-          <w:b/>
-          <w:sz w:val="28"/>
-        </w:rPr>
-        <w:fldChar w:fldCharType="begin"/>
-      </w:r>
-      <w:r>
-        <w:rPr>
-          <w:rFonts w:ascii="Arial" w:hAnsi="Arial"/>
-          <w:b/>
-          <w:sz w:val="28"/>
-        </w:rPr>
-        <w:instrText>tc "</w:instrText>
-      </w:r>
-      <w:bookmarkStart w:id="16" w:name="_Toc442838314"/>
-      <w:r>
-        <w:rPr>
-          <w:rFonts w:ascii="Arial" w:hAnsi="Arial"/>
-          <w:b/>
-          <w:sz w:val="28"/>
-        </w:rPr>
-        <w:instrText>3.3  Activities and Tasks</w:instrText>
-      </w:r>
-      <w:bookmarkEnd w:id="16"/>
-      <w:r>
-        <w:rPr>
-          <w:rFonts w:ascii="Arial" w:hAnsi="Arial"/>
-          <w:b/>
-          <w:sz w:val="28"/>
-        </w:rPr>
-        <w:instrText xml:space="preserve"> " \l 2</w:instrText>
-      </w:r>
-      <w:r>
-        <w:rPr>
-          <w:rFonts w:ascii="Arial" w:hAnsi="Arial"/>
-          <w:b/>
-          <w:sz w:val="28"/>
-        </w:rPr>
-        <w:fldChar w:fldCharType="end"/>
-      </w:r>
-    </w:p>
-    <w:p>
-      <w:pPr>
-        <w:pStyle w:val="BodyText"/>
+          <w:sz w:val="24"/>
+        </w:rPr>
+      </w:pPr>
+    </w:p>
+    <w:p>
+      <w:pPr>
         <w:tabs>
           <w:tab w:val="left" w:pos="-1440"/>
           <w:tab w:val="left" w:pos="-720"/>
@@ -5307,14 +5250,82 @@
           <w:tab w:val="left" w:pos="5400"/>
           <w:tab w:val="left" w:pos="5760"/>
         </w:tabs>
-        <w:spacing w:after="140" w:line="1" w:lineRule="atLeast"/>
-        <w:ind w:left="1800"/>
-      </w:pPr>
-      <w:r>
-        <w:rPr>
-          <w:i/>
-        </w:rPr>
-        <w:t>(Describe the testing to be performed on all user documentation to ensure that it is correct, complete, and comprehensive.)</w:t>
+        <w:spacing w:after="80" w:line="1" w:lineRule="atLeast"/>
+        <w:rPr>
+          <w:rFonts w:ascii="Arial" w:hAnsi="Arial"/>
+          <w:b/>
+          <w:sz w:val="28"/>
+        </w:rPr>
+      </w:pPr>
+      <w:r>
+        <w:rPr>
+          <w:sz w:val="24"/>
+        </w:rPr>
+        <w:tab/>
+      </w:r>
+      <w:r>
+        <w:rPr>
+          <w:sz w:val="24"/>
+        </w:rPr>
+        <w:tab/>
+      </w:r>
+      <w:r>
+        <w:rPr>
+          <w:rFonts w:ascii="Arial" w:hAnsi="Arial"/>
+          <w:b/>
+          <w:sz w:val="28"/>
+        </w:rPr>
+        <w:t>2.2</w:t>
+      </w:r>
+      <w:r>
+        <w:rPr>
+          <w:rFonts w:ascii="Arial" w:hAnsi="Arial"/>
+          <w:b/>
+          <w:sz w:val="28"/>
+        </w:rPr>
+        <w:t xml:space="preserve"> User Procedures </w:t>
+      </w:r>
+      <w:r>
+        <w:rPr>
+          <w:rFonts w:ascii="Arial" w:hAnsi="Arial"/>
+          <w:b/>
+          <w:sz w:val="28"/>
+        </w:rPr>
+        <w:fldChar w:fldCharType="begin"/>
+      </w:r>
+      <w:r>
+        <w:rPr>
+          <w:rFonts w:ascii="Arial" w:hAnsi="Arial"/>
+          <w:b/>
+          <w:sz w:val="28"/>
+        </w:rPr>
+        <w:instrText>tc "</w:instrText>
+      </w:r>
+      <w:bookmarkStart w:id="15" w:name="_Toc442838314"/>
+      <w:r>
+        <w:rPr>
+          <w:rFonts w:ascii="Arial" w:hAnsi="Arial"/>
+          <w:b/>
+          <w:sz w:val="28"/>
+        </w:rPr>
+        <w:instrText>3.3  Activities and Tasks</w:instrText>
+      </w:r>
+      <w:bookmarkEnd w:id="15"/>
+      <w:r>
+        <w:rPr>
+          <w:rFonts w:ascii="Arial" w:hAnsi="Arial"/>
+          <w:b/>
+          <w:sz w:val="28"/>
+        </w:rPr>
+        <w:instrText xml:space="preserve"> " \l 2</w:instrText>
+      </w:r>
+      <w:r>
+        <w:rPr>
+          <w:rFonts w:ascii="Arial" w:hAnsi="Arial"/>
+          <w:b/>
+          <w:sz w:val="28"/>
+        </w:rPr>
+        <w:fldChar w:fldCharType="end"/>
       </w:r>
     </w:p>
     <w:p>
@@ -5342,83 +5353,13 @@
           <w:tab w:val="left" w:pos="5760"/>
         </w:tabs>
         <w:spacing w:after="140" w:line="1" w:lineRule="atLeast"/>
-      </w:pPr>
-    </w:p>
-    <w:p>
-      <w:pPr>
-        <w:pStyle w:val="Heading1"/>
-        <w:jc w:val="left"/>
-        <w:rPr>
-          <w:rFonts w:ascii="Arial" w:hAnsi="Arial"/>
-          <w:bCs/>
-          <w:caps/>
-          <w:sz w:val="32"/>
-          <w:u w:val="none"/>
-        </w:rPr>
-      </w:pPr>
-      <w:bookmarkStart w:id="17" w:name="_Toc290755715"/>
-      <w:r>
-        <w:rPr>
-          <w:rFonts w:ascii="Arial" w:hAnsi="Arial"/>
-          <w:bCs/>
-          <w:caps/>
-          <w:sz w:val="32"/>
-          <w:u w:val="none"/>
-        </w:rPr>
-        <w:t>3. Features To Be Tested</w:t>
-      </w:r>
-      <w:bookmarkEnd w:id="17"/>
-      <w:r>
-        <w:rPr>
-          <w:rFonts w:ascii="Arial" w:hAnsi="Arial"/>
-          <w:bCs/>
-          <w:caps/>
-          <w:sz w:val="32"/>
-          <w:u w:val="none"/>
-        </w:rPr>
-        <w:fldChar w:fldCharType="begin"/>
-      </w:r>
-      <w:r>
-        <w:rPr>
-          <w:rFonts w:ascii="Arial" w:hAnsi="Arial"/>
-          <w:bCs/>
-          <w:caps/>
-          <w:sz w:val="32"/>
-          <w:u w:val="none"/>
-        </w:rPr>
-        <w:instrText>tc "</w:instrText>
-      </w:r>
-      <w:bookmarkStart w:id="18" w:name="_Toc442838316"/>
-      <w:r>
-        <w:rPr>
-          <w:rFonts w:ascii="Arial" w:hAnsi="Arial"/>
-          <w:bCs/>
-          <w:caps/>
-          <w:sz w:val="32"/>
-          <w:u w:val="none"/>
-        </w:rPr>
-        <w:instrText>4.  Documentation</w:instrText>
-      </w:r>
-      <w:bookmarkEnd w:id="18"/>
-      <w:r>
-        <w:rPr>
-          <w:rFonts w:ascii="Arial" w:hAnsi="Arial"/>
-          <w:bCs/>
-          <w:caps/>
-          <w:sz w:val="32"/>
-          <w:u w:val="none"/>
-        </w:rPr>
-        <w:instrText>"</w:instrText>
-      </w:r>
-      <w:r>
-        <w:rPr>
-          <w:rFonts w:ascii="Arial" w:hAnsi="Arial"/>
-          <w:bCs/>
-          <w:caps/>
-          <w:sz w:val="32"/>
-          <w:u w:val="none"/>
-        </w:rPr>
-        <w:fldChar w:fldCharType="end"/>
+        <w:ind w:left="1800"/>
+      </w:pPr>
+      <w:r>
+        <w:rPr>
+          <w:i/>
+        </w:rPr>
+        <w:t>(Describe the testing to be performed on all user documentation to ensure that it is correct, complete, and comprehensive.)</w:t>
       </w:r>
     </w:p>
     <w:p>
@@ -5446,17 +5387,88 @@
           <w:tab w:val="left" w:pos="5760"/>
         </w:tabs>
         <w:spacing w:after="140" w:line="1" w:lineRule="atLeast"/>
-        <w:ind w:left="360"/>
-      </w:pPr>
-      <w:r>
-        <w:rPr>
-          <w:i/>
-        </w:rPr>
-        <w:t>(Identify all software features and combinations of software features to be tested. Identify the test design specifications associated with each feature and each combination of features.)</w:t>
-      </w:r>
-    </w:p>
-    <w:p>
-      <w:pPr>
+      </w:pPr>
+    </w:p>
+    <w:p>
+      <w:pPr>
+        <w:pStyle w:val="Heading1"/>
+        <w:jc w:val="left"/>
+        <w:rPr>
+          <w:rFonts w:ascii="Arial" w:hAnsi="Arial"/>
+          <w:bCs/>
+          <w:caps/>
+          <w:sz w:val="32"/>
+          <w:u w:val="none"/>
+        </w:rPr>
+      </w:pPr>
+      <w:bookmarkStart w:id="16" w:name="_Toc290755715"/>
+      <w:r>
+        <w:rPr>
+          <w:rFonts w:ascii="Arial" w:hAnsi="Arial"/>
+          <w:bCs/>
+          <w:caps/>
+          <w:sz w:val="32"/>
+          <w:u w:val="none"/>
+        </w:rPr>
+        <w:t>3. Features To Be Tested</w:t>
+      </w:r>
+      <w:bookmarkEnd w:id="16"/>
+      <w:r>
+        <w:rPr>
+          <w:rFonts w:ascii="Arial" w:hAnsi="Arial"/>
+          <w:bCs/>
+          <w:caps/>
+          <w:sz w:val="32"/>
+          <w:u w:val="none"/>
+        </w:rPr>
+        <w:fldChar w:fldCharType="begin"/>
+      </w:r>
+      <w:r>
+        <w:rPr>
+          <w:rFonts w:ascii="Arial" w:hAnsi="Arial"/>
+          <w:bCs/>
+          <w:caps/>
+          <w:sz w:val="32"/>
+          <w:u w:val="none"/>
+        </w:rPr>
+        <w:instrText>tc "</w:instrText>
+      </w:r>
+      <w:bookmarkStart w:id="17" w:name="_Toc442838316"/>
+      <w:r>
+        <w:rPr>
+          <w:rFonts w:ascii="Arial" w:hAnsi="Arial"/>
+          <w:bCs/>
+          <w:caps/>
+          <w:sz w:val="32"/>
+          <w:u w:val="none"/>
+        </w:rPr>
+        <w:instrText>4.  Documentation</w:instrText>
+      </w:r>
+      <w:bookmarkEnd w:id="17"/>
+      <w:r>
+        <w:rPr>
+          <w:rFonts w:ascii="Arial" w:hAnsi="Arial"/>
+          <w:bCs/>
+          <w:caps/>
+          <w:sz w:val="32"/>
+          <w:u w:val="none"/>
+        </w:rPr>
+        <w:instrText>"</w:instrText>
+      </w:r>
+      <w:r>
+        <w:rPr>
+          <w:rFonts w:ascii="Arial" w:hAnsi="Arial"/>
+          <w:bCs/>
+          <w:caps/>
+          <w:sz w:val="32"/>
+          <w:u w:val="none"/>
+        </w:rPr>
+        <w:fldChar w:fldCharType="end"/>
+      </w:r>
+    </w:p>
+    <w:p>
+      <w:pPr>
+        <w:pStyle w:val="BodyText"/>
         <w:tabs>
           <w:tab w:val="left" w:pos="-1440"/>
           <w:tab w:val="left" w:pos="-720"/>
@@ -5478,35 +5490,247 @@
           <w:tab w:val="left" w:pos="5400"/>
           <w:tab w:val="left" w:pos="5760"/>
         </w:tabs>
-        <w:spacing w:after="69" w:line="1" w:lineRule="atLeast"/>
-        <w:rPr>
-          <w:rFonts w:ascii="Arial" w:hAnsi="Arial"/>
-          <w:sz w:val="24"/>
-        </w:rPr>
-      </w:pPr>
-      <w:r>
-        <w:rPr>
-          <w:sz w:val="24"/>
-        </w:rPr>
+        <w:spacing w:after="140" w:line="1" w:lineRule="atLeast"/>
+        <w:ind w:left="360"/>
+      </w:pPr>
+      <w:r>
+        <w:rPr>
+          <w:i/>
+        </w:rPr>
+        <w:t>(Identify all software features and combinations of software features to be tested. Identify the test design specifications associated with each feature and each combination of features.)</w:t>
+      </w:r>
+    </w:p>
+    <w:p>
+      <w:pPr>
+        <w:pStyle w:val="BodyText"/>
+        <w:numPr>
+          <w:ilvl w:val="0"/>
+          <w:numId w:val="5"/>
+        </w:numPr>
+        <w:tabs>
+          <w:tab w:val="clear" w:pos="360"/>
+          <w:tab w:val="left" w:pos="-1440"/>
+          <w:tab w:val="left" w:pos="-720"/>
+          <w:tab w:val="left" w:pos="0"/>
+          <w:tab w:val="num" w:pos="1080"/>
+          <w:tab w:val="left" w:pos="2160"/>
+          <w:tab w:val="left" w:pos="2520"/>
+          <w:tab w:val="left" w:pos="2880"/>
+          <w:tab w:val="left" w:pos="3240"/>
+          <w:tab w:val="left" w:pos="3600"/>
+          <w:tab w:val="left" w:pos="3960"/>
+          <w:tab w:val="left" w:pos="4320"/>
+          <w:tab w:val="left" w:pos="4680"/>
+          <w:tab w:val="left" w:pos="5040"/>
+          <w:tab w:val="left" w:pos="5400"/>
+          <w:tab w:val="left" w:pos="5760"/>
+        </w:tabs>
+        <w:spacing w:after="140" w:line="1" w:lineRule="atLeast"/>
+        <w:ind w:left="1080"/>
+      </w:pPr>
+      <w:r>
         <w:fldChar w:fldCharType="begin"/>
       </w:r>
       <w:r>
-        <w:rPr>
-          <w:sz w:val="24"/>
-        </w:rPr>
         <w:instrText>ADVANCE \d 7</w:instrText>
       </w:r>
       <w:r>
-        <w:rPr>
-          <w:sz w:val="24"/>
-        </w:rPr>
         <w:fldChar w:fldCharType="end"/>
       </w:r>
       <w:r>
-        <w:rPr>
-          <w:sz w:val="24"/>
-        </w:rPr>
-        <w:tab/>
+        <w:t>Classes to be tested with all tools</w:t>
+      </w:r>
+    </w:p>
+    <w:p>
+      <w:pPr>
+        <w:pStyle w:val="BodyText"/>
+        <w:numPr>
+          <w:ilvl w:val="0"/>
+          <w:numId w:val="5"/>
+        </w:numPr>
+        <w:tabs>
+          <w:tab w:val="clear" w:pos="360"/>
+          <w:tab w:val="left" w:pos="-1440"/>
+          <w:tab w:val="left" w:pos="-720"/>
+          <w:tab w:val="left" w:pos="0"/>
+          <w:tab w:val="num" w:pos="1080"/>
+          <w:tab w:val="left" w:pos="2160"/>
+          <w:tab w:val="left" w:pos="2520"/>
+          <w:tab w:val="left" w:pos="2880"/>
+          <w:tab w:val="left" w:pos="3240"/>
+          <w:tab w:val="left" w:pos="3600"/>
+          <w:tab w:val="left" w:pos="3960"/>
+          <w:tab w:val="left" w:pos="4320"/>
+          <w:tab w:val="left" w:pos="4680"/>
+          <w:tab w:val="left" w:pos="5040"/>
+          <w:tab w:val="left" w:pos="5400"/>
+          <w:tab w:val="left" w:pos="5760"/>
+        </w:tabs>
+        <w:spacing w:after="140" w:line="1" w:lineRule="atLeast"/>
+        <w:ind w:left="1080"/>
+      </w:pPr>
+      <w:r>
+        <w:rPr>
+          <w:i/>
+        </w:rPr>
+        <w:t>PanelManager.java</w:t>
+      </w:r>
+    </w:p>
+    <w:p>
+      <w:pPr>
+        <w:pStyle w:val="BodyText"/>
+        <w:numPr>
+          <w:ilvl w:val="0"/>
+          <w:numId w:val="5"/>
+        </w:numPr>
+        <w:tabs>
+          <w:tab w:val="clear" w:pos="360"/>
+          <w:tab w:val="left" w:pos="-1440"/>
+          <w:tab w:val="left" w:pos="-720"/>
+          <w:tab w:val="left" w:pos="0"/>
+          <w:tab w:val="num" w:pos="1080"/>
+          <w:tab w:val="left" w:pos="2160"/>
+          <w:tab w:val="left" w:pos="2520"/>
+          <w:tab w:val="left" w:pos="2880"/>
+          <w:tab w:val="left" w:pos="3240"/>
+          <w:tab w:val="left" w:pos="3600"/>
+          <w:tab w:val="left" w:pos="3960"/>
+          <w:tab w:val="left" w:pos="4320"/>
+          <w:tab w:val="left" w:pos="4680"/>
+          <w:tab w:val="left" w:pos="5040"/>
+          <w:tab w:val="left" w:pos="5400"/>
+          <w:tab w:val="left" w:pos="5760"/>
+        </w:tabs>
+        <w:spacing w:after="140" w:line="1" w:lineRule="atLeast"/>
+        <w:ind w:left="1080"/>
+      </w:pPr>
+      <w:r>
+        <w:rPr>
+          <w:i/>
+        </w:rPr>
+        <w:t>GameObject.java</w:t>
+      </w:r>
+    </w:p>
+    <w:p>
+      <w:pPr>
+        <w:pStyle w:val="BodyText"/>
+        <w:numPr>
+          <w:ilvl w:val="0"/>
+          <w:numId w:val="5"/>
+        </w:numPr>
+        <w:tabs>
+          <w:tab w:val="clear" w:pos="360"/>
+          <w:tab w:val="left" w:pos="-1440"/>
+          <w:tab w:val="left" w:pos="-720"/>
+          <w:tab w:val="left" w:pos="0"/>
+          <w:tab w:val="num" w:pos="1080"/>
+          <w:tab w:val="left" w:pos="2160"/>
+          <w:tab w:val="left" w:pos="2520"/>
+          <w:tab w:val="left" w:pos="2880"/>
+          <w:tab w:val="left" w:pos="3240"/>
+          <w:tab w:val="left" w:pos="3600"/>
+          <w:tab w:val="left" w:pos="3960"/>
+          <w:tab w:val="left" w:pos="4320"/>
+          <w:tab w:val="left" w:pos="4680"/>
+          <w:tab w:val="left" w:pos="5040"/>
+          <w:tab w:val="left" w:pos="5400"/>
+          <w:tab w:val="left" w:pos="5760"/>
+        </w:tabs>
+        <w:spacing w:after="140" w:line="1" w:lineRule="atLeast"/>
+        <w:ind w:left="1080"/>
+      </w:pPr>
+      <w:r>
+        <w:rPr>
+          <w:i/>
+        </w:rPr>
+        <w:t>HighScores.java</w:t>
+      </w:r>
+    </w:p>
+    <w:p>
+      <w:pPr>
+        <w:pStyle w:val="BodyText"/>
+        <w:numPr>
+          <w:ilvl w:val="0"/>
+          <w:numId w:val="5"/>
+        </w:numPr>
+        <w:tabs>
+          <w:tab w:val="clear" w:pos="360"/>
+          <w:tab w:val="left" w:pos="-1440"/>
+          <w:tab w:val="left" w:pos="-720"/>
+          <w:tab w:val="left" w:pos="0"/>
+          <w:tab w:val="num" w:pos="1080"/>
+          <w:tab w:val="left" w:pos="2160"/>
+          <w:tab w:val="left" w:pos="2520"/>
+          <w:tab w:val="left" w:pos="2880"/>
+          <w:tab w:val="left" w:pos="3240"/>
+          <w:tab w:val="left" w:pos="3600"/>
+          <w:tab w:val="left" w:pos="3960"/>
+          <w:tab w:val="left" w:pos="4320"/>
+          <w:tab w:val="left" w:pos="4680"/>
+          <w:tab w:val="left" w:pos="5040"/>
+          <w:tab w:val="left" w:pos="5400"/>
+          <w:tab w:val="left" w:pos="5760"/>
+        </w:tabs>
+        <w:spacing w:after="140" w:line="1" w:lineRule="atLeast"/>
+        <w:ind w:left="1080"/>
+      </w:pPr>
+      <w:r>
+        <w:rPr>
+          <w:i/>
+        </w:rPr>
+        <w:t>Ship.java</w:t>
+      </w:r>
+    </w:p>
+    <w:p>
+      <w:pPr>
+        <w:pStyle w:val="BodyText"/>
+        <w:tabs>
+          <w:tab w:val="left" w:pos="-1440"/>
+          <w:tab w:val="left" w:pos="-720"/>
+          <w:tab w:val="left" w:pos="0"/>
+          <w:tab w:val="left" w:pos="2160"/>
+          <w:tab w:val="left" w:pos="2520"/>
+          <w:tab w:val="left" w:pos="2880"/>
+          <w:tab w:val="left" w:pos="3240"/>
+          <w:tab w:val="left" w:pos="3600"/>
+          <w:tab w:val="left" w:pos="3960"/>
+          <w:tab w:val="left" w:pos="4320"/>
+          <w:tab w:val="left" w:pos="4680"/>
+          <w:tab w:val="left" w:pos="5040"/>
+          <w:tab w:val="left" w:pos="5400"/>
+          <w:tab w:val="left" w:pos="5760"/>
+        </w:tabs>
+        <w:spacing w:after="140" w:line="1" w:lineRule="atLeast"/>
+        <w:ind w:left="1080"/>
+      </w:pPr>
+      <w:r>
+        <w:t>Classes to be refactored:</w:t>
+      </w:r>
+    </w:p>
+    <w:p>
+      <w:pPr>
+        <w:pStyle w:val="BodyText"/>
+        <w:tabs>
+          <w:tab w:val="left" w:pos="-1440"/>
+          <w:tab w:val="left" w:pos="-720"/>
+          <w:tab w:val="left" w:pos="0"/>
+          <w:tab w:val="left" w:pos="2160"/>
+          <w:tab w:val="left" w:pos="2520"/>
+          <w:tab w:val="left" w:pos="2880"/>
+          <w:tab w:val="left" w:pos="3240"/>
+          <w:tab w:val="left" w:pos="3600"/>
+          <w:tab w:val="left" w:pos="3960"/>
+          <w:tab w:val="left" w:pos="4320"/>
+          <w:tab w:val="left" w:pos="4680"/>
+          <w:tab w:val="left" w:pos="5040"/>
+          <w:tab w:val="left" w:pos="5400"/>
+          <w:tab w:val="left" w:pos="5760"/>
+        </w:tabs>
+        <w:spacing w:after="140" w:line="1" w:lineRule="atLeast"/>
+        <w:ind w:left="1080"/>
+      </w:pPr>
+      <w:r>
+        <w:t>Test.java refactored into a functional Junit test class(es).</w:t>
       </w:r>
     </w:p>
     <w:p>
@@ -5532,6 +5756,36 @@
           <w:tab w:val="left" w:pos="5400"/>
           <w:tab w:val="left" w:pos="5760"/>
         </w:tabs>
+        <w:spacing w:after="69" w:line="1" w:lineRule="atLeast"/>
+        <w:rPr>
+          <w:rFonts w:ascii="Arial" w:hAnsi="Arial"/>
+          <w:sz w:val="24"/>
+        </w:rPr>
+      </w:pPr>
+    </w:p>
+    <w:p>
+      <w:pPr>
+        <w:tabs>
+          <w:tab w:val="left" w:pos="-1440"/>
+          <w:tab w:val="left" w:pos="-720"/>
+          <w:tab w:val="left" w:pos="0"/>
+          <w:tab w:val="left" w:pos="360"/>
+          <w:tab w:val="left" w:pos="720"/>
+          <w:tab w:val="left" w:pos="1080"/>
+          <w:tab w:val="left" w:pos="1440"/>
+          <w:tab w:val="left" w:pos="1800"/>
+          <w:tab w:val="left" w:pos="2160"/>
+          <w:tab w:val="left" w:pos="2520"/>
+          <w:tab w:val="left" w:pos="2880"/>
+          <w:tab w:val="left" w:pos="3240"/>
+          <w:tab w:val="left" w:pos="3600"/>
+          <w:tab w:val="left" w:pos="3960"/>
+          <w:tab w:val="left" w:pos="4320"/>
+          <w:tab w:val="left" w:pos="4680"/>
+          <w:tab w:val="left" w:pos="5040"/>
+          <w:tab w:val="left" w:pos="5400"/>
+          <w:tab w:val="left" w:pos="5760"/>
+        </w:tabs>
         <w:spacing w:after="80" w:line="1" w:lineRule="atLeast"/>
         <w:rPr>
           <w:rFonts w:ascii="Arial" w:hAnsi="Arial"/>
@@ -5554,7 +5808,7 @@
           <w:u w:val="none"/>
         </w:rPr>
       </w:pPr>
-      <w:bookmarkStart w:id="19" w:name="_Toc290755716"/>
+      <w:bookmarkStart w:id="18" w:name="_Toc290755716"/>
       <w:r>
         <w:rPr>
           <w:rFonts w:ascii="Arial" w:hAnsi="Arial"/>
@@ -5565,7 +5819,7 @@
         </w:rPr>
         <w:t>4.  Features Not To Be Tested</w:t>
       </w:r>
-      <w:bookmarkEnd w:id="19"/>
+      <w:bookmarkEnd w:id="18"/>
       <w:r>
         <w:rPr>
           <w:rFonts w:ascii="Arial" w:hAnsi="Arial"/>
@@ -5588,7 +5842,7 @@
         </w:rPr>
         <w:instrText>tc "</w:instrText>
       </w:r>
-      <w:bookmarkStart w:id="20" w:name="_Toc442838327"/>
+      <w:bookmarkStart w:id="19" w:name="_Toc442838327"/>
       <w:r>
         <w:rPr>
           <w:rFonts w:ascii="Arial" w:hAnsi="Arial"/>
@@ -5599,7 +5853,7 @@
         </w:rPr>
         <w:instrText>5.  Standards</w:instrText>
       </w:r>
-      <w:bookmarkEnd w:id="20"/>
+      <w:bookmarkEnd w:id="19"/>
       <w:r>
         <w:rPr>
           <w:rFonts w:ascii="Arial" w:hAnsi="Arial"/>
@@ -5683,9 +5937,7 @@
         <w:spacing w:after="80" w:line="1" w:lineRule="atLeast"/>
         <w:ind w:left="-360"/>
         <w:rPr>
-          <w:rFonts w:ascii="Arial" w:hAnsi="Arial"/>
-          <w:b/>
-          <w:sz w:val="28"/>
+          <w:sz w:val="24"/>
         </w:rPr>
       </w:pPr>
       <w:r>
@@ -5720,75 +5972,13 @@
       </w:r>
       <w:r>
         <w:rPr>
-          <w:rFonts w:ascii="Arial" w:hAnsi="Arial"/>
-          <w:b/>
-          <w:sz w:val="28"/>
-        </w:rPr>
-        <w:fldChar w:fldCharType="begin"/>
-      </w:r>
-      <w:r>
-        <w:rPr>
-          <w:rFonts w:ascii="Arial" w:hAnsi="Arial"/>
-          <w:b/>
-          <w:sz w:val="28"/>
-        </w:rPr>
-        <w:instrText>tc "</w:instrText>
-      </w:r>
-      <w:bookmarkStart w:id="21" w:name="_Toc442838328"/>
-      <w:r>
-        <w:rPr>
-          <w:rFonts w:ascii="Arial" w:hAnsi="Arial"/>
-          <w:b/>
-          <w:sz w:val="28"/>
-        </w:rPr>
-        <w:instrText>5.1  Coding Standards</w:instrText>
-      </w:r>
-      <w:bookmarkEnd w:id="21"/>
-      <w:r>
-        <w:rPr>
-          <w:rFonts w:ascii="Arial" w:hAnsi="Arial"/>
-          <w:b/>
-          <w:sz w:val="28"/>
-        </w:rPr>
-        <w:instrText xml:space="preserve"> " \l 2</w:instrText>
-      </w:r>
-      <w:r>
-        <w:rPr>
-          <w:rFonts w:ascii="Arial" w:hAnsi="Arial"/>
-          <w:b/>
-          <w:sz w:val="28"/>
-        </w:rPr>
-        <w:fldChar w:fldCharType="end"/>
-      </w:r>
-    </w:p>
-    <w:p>
-      <w:pPr>
-        <w:pStyle w:val="Heading1"/>
-        <w:jc w:val="left"/>
-        <w:rPr>
-          <w:rFonts w:ascii="Arial" w:hAnsi="Arial"/>
-          <w:bCs/>
-          <w:caps/>
-          <w:sz w:val="32"/>
-          <w:u w:val="none"/>
-        </w:rPr>
-      </w:pPr>
-      <w:bookmarkStart w:id="22" w:name="_Toc290755717"/>
-      <w:r>
-        <w:rPr>
-          <w:rFonts w:ascii="Arial" w:hAnsi="Arial"/>
-          <w:bCs/>
-          <w:caps/>
-          <w:sz w:val="32"/>
-          <w:u w:val="none"/>
-        </w:rPr>
-        <w:t>5.  Approach</w:t>
-      </w:r>
-      <w:bookmarkEnd w:id="22"/>
-    </w:p>
-    <w:p>
-      <w:pPr>
-        <w:pStyle w:val="BodyText"/>
+          <w:sz w:val="24"/>
+        </w:rPr>
+        <w:t>Every other class not included in the above section will not be tested.</w:t>
+      </w:r>
+    </w:p>
+    <w:p>
+      <w:pPr>
         <w:tabs>
           <w:tab w:val="left" w:pos="-1440"/>
           <w:tab w:val="left" w:pos="-720"/>
@@ -5810,18 +6000,81 @@
           <w:tab w:val="left" w:pos="5400"/>
           <w:tab w:val="left" w:pos="5760"/>
         </w:tabs>
-        <w:spacing w:after="140" w:line="1" w:lineRule="atLeast"/>
-        <w:ind w:left="360"/>
-        <w:rPr>
-          <w:i/>
-        </w:rPr>
-      </w:pPr>
-      <w:r>
-        <w:rPr>
-          <w:i/>
-        </w:rPr>
-        <w:t>(Describe the overall approaches to testing. The approach should be described in sufficient detail to permit identification of the major testing tasks and estimation of the time required to do each task. Identify the types of testing to be performed along with the methods and criteria to be used in performing test activities. Describe the specific methods and procedures for each type of testing. Define the detailed criteria for evaluating the test results.)</w:t>
-      </w:r>
+        <w:spacing w:after="80" w:line="1" w:lineRule="atLeast"/>
+        <w:ind w:left="-360"/>
+        <w:rPr>
+          <w:rFonts w:ascii="Arial" w:hAnsi="Arial"/>
+          <w:b/>
+          <w:sz w:val="28"/>
+        </w:rPr>
+      </w:pPr>
+      <w:r>
+        <w:rPr>
+          <w:rFonts w:ascii="Arial" w:hAnsi="Arial"/>
+          <w:b/>
+          <w:sz w:val="28"/>
+        </w:rPr>
+        <w:fldChar w:fldCharType="begin"/>
+      </w:r>
+      <w:r>
+        <w:rPr>
+          <w:rFonts w:ascii="Arial" w:hAnsi="Arial"/>
+          <w:b/>
+          <w:sz w:val="28"/>
+        </w:rPr>
+        <w:instrText>tc "</w:instrText>
+      </w:r>
+      <w:bookmarkStart w:id="20" w:name="_Toc442838328"/>
+      <w:r>
+        <w:rPr>
+          <w:rFonts w:ascii="Arial" w:hAnsi="Arial"/>
+          <w:b/>
+          <w:sz w:val="28"/>
+        </w:rPr>
+        <w:instrText>5.1  Coding Standards</w:instrText>
+      </w:r>
+      <w:bookmarkEnd w:id="20"/>
+      <w:r>
+        <w:rPr>
+          <w:rFonts w:ascii="Arial" w:hAnsi="Arial"/>
+          <w:b/>
+          <w:sz w:val="28"/>
+        </w:rPr>
+        <w:instrText xml:space="preserve"> " \l 2</w:instrText>
+      </w:r>
+      <w:r>
+        <w:rPr>
+          <w:rFonts w:ascii="Arial" w:hAnsi="Arial"/>
+          <w:b/>
+          <w:sz w:val="28"/>
+        </w:rPr>
+        <w:fldChar w:fldCharType="end"/>
+      </w:r>
+    </w:p>
+    <w:p>
+      <w:pPr>
+        <w:pStyle w:val="Heading1"/>
+        <w:jc w:val="left"/>
+        <w:rPr>
+          <w:rFonts w:ascii="Arial" w:hAnsi="Arial"/>
+          <w:bCs/>
+          <w:caps/>
+          <w:sz w:val="32"/>
+          <w:u w:val="none"/>
+        </w:rPr>
+      </w:pPr>
+      <w:bookmarkStart w:id="21" w:name="_Toc290755717"/>
+      <w:r>
+        <w:rPr>
+          <w:rFonts w:ascii="Arial" w:hAnsi="Arial"/>
+          <w:bCs/>
+          <w:caps/>
+          <w:sz w:val="32"/>
+          <w:u w:val="none"/>
+        </w:rPr>
+        <w:t>5.  Approach</w:t>
+      </w:r>
+      <w:bookmarkEnd w:id="21"/>
     </w:p>
     <w:p>
       <w:pPr>
@@ -5857,7 +6110,7 @@
         <w:rPr>
           <w:i/>
         </w:rPr>
-        <w:t>(For each level of testing there should be a test plan and the appropriate set of deliverables. Identify the inputs required for each type of test. Specify the source of the input. Also, identify the outputs from each type of testing and specify the purpose and format for each test output. Specify the minimum degree of comprehensiveness desired. Identify the techniques that will be used to judge the comprehensiveness of the testing effort. Specify any additional completion criteria (e.g., error frequency). The techniques to be used to trace requirements should also be specified.)</w:t>
+        <w:t>(Describe the overall approaches to testing. The approach should be described in sufficient detail to permit identification of the major testing tasks and estimation of the time required to do each task. Identify the types of testing to be performed along with the methods and criteria to be used in performing test activities. Describe the specific methods and procedures for each type of testing. Define the detailed criteria for evaluating the test results.)</w:t>
       </w:r>
     </w:p>
     <w:p>
@@ -5886,10 +6139,21 @@
         </w:tabs>
         <w:spacing w:after="140" w:line="1" w:lineRule="atLeast"/>
         <w:ind w:left="360"/>
-      </w:pPr>
-    </w:p>
-    <w:p>
-      <w:pPr>
+        <w:rPr>
+          <w:i/>
+        </w:rPr>
+      </w:pPr>
+      <w:r>
+        <w:rPr>
+          <w:i/>
+        </w:rPr>
+        <w:lastRenderedPageBreak/>
+        <w:t>(For each level of testing there should be a test plan and the appropriate set of deliverables. Identify the inputs required for each type of test. Specify the source of the input. Also, identify the outputs from each type of testing and specify the purpose and format for each test output. Specify the minimum degree of comprehensiveness desired. Identify the techniques that will be used to judge the comprehensiveness of the testing effort. Specify any additional completion criteria (e.g., error frequency). The techniques to be used to trace requirements should also be specified.)</w:t>
+      </w:r>
+    </w:p>
+    <w:p>
+      <w:pPr>
+        <w:pStyle w:val="BodyText"/>
         <w:tabs>
           <w:tab w:val="left" w:pos="-1440"/>
           <w:tab w:val="left" w:pos="-720"/>
@@ -5911,97 +6175,12 @@
           <w:tab w:val="left" w:pos="5400"/>
           <w:tab w:val="left" w:pos="5760"/>
         </w:tabs>
-        <w:spacing w:after="80" w:line="1" w:lineRule="atLeast"/>
-        <w:rPr>
-          <w:rFonts w:ascii="Arial" w:hAnsi="Arial"/>
-          <w:b/>
-          <w:sz w:val="28"/>
-        </w:rPr>
-      </w:pPr>
-      <w:r>
-        <w:rPr>
-          <w:sz w:val="24"/>
-        </w:rPr>
-        <w:fldChar w:fldCharType="begin"/>
-      </w:r>
-      <w:r>
-        <w:rPr>
-          <w:sz w:val="24"/>
-        </w:rPr>
-        <w:instrText>ADVANCE \d 7</w:instrText>
-      </w:r>
-      <w:r>
-        <w:rPr>
-          <w:sz w:val="24"/>
-        </w:rPr>
-        <w:fldChar w:fldCharType="end"/>
-      </w:r>
-      <w:r>
-        <w:rPr>
-          <w:sz w:val="24"/>
-        </w:rPr>
-        <w:tab/>
-      </w:r>
-      <w:r>
-        <w:rPr>
-          <w:sz w:val="24"/>
-        </w:rPr>
-        <w:tab/>
-      </w:r>
-      <w:r>
-        <w:rPr>
-          <w:rFonts w:ascii="Arial" w:hAnsi="Arial"/>
-          <w:b/>
-          <w:sz w:val="28"/>
-        </w:rPr>
-        <w:t xml:space="preserve">5.1 Component Testing </w:t>
-      </w:r>
-      <w:r>
-        <w:rPr>
-          <w:rFonts w:ascii="Arial" w:hAnsi="Arial"/>
-          <w:b/>
-          <w:sz w:val="28"/>
-        </w:rPr>
-        <w:fldChar w:fldCharType="begin"/>
-      </w:r>
-      <w:r>
-        <w:rPr>
-          <w:rFonts w:ascii="Arial" w:hAnsi="Arial"/>
-          <w:b/>
-          <w:sz w:val="28"/>
-        </w:rPr>
-        <w:instrText>tc "</w:instrText>
-      </w:r>
-      <w:bookmarkStart w:id="23" w:name="_Toc442838333"/>
-      <w:r>
-        <w:rPr>
-          <w:rFonts w:ascii="Arial" w:hAnsi="Arial"/>
-          <w:b/>
-          <w:sz w:val="28"/>
-        </w:rPr>
-        <w:instrText>4.1  Project Notebook</w:instrText>
-      </w:r>
-      <w:bookmarkEnd w:id="23"/>
-      <w:r>
-        <w:rPr>
-          <w:rFonts w:ascii="Arial" w:hAnsi="Arial"/>
-          <w:b/>
-          <w:sz w:val="28"/>
-        </w:rPr>
-        <w:instrText xml:space="preserve"> " \l 2</w:instrText>
-      </w:r>
-      <w:r>
-        <w:rPr>
-          <w:rFonts w:ascii="Arial" w:hAnsi="Arial"/>
-          <w:b/>
-          <w:sz w:val="28"/>
-        </w:rPr>
-        <w:fldChar w:fldCharType="end"/>
-      </w:r>
-    </w:p>
-    <w:p>
-      <w:pPr>
-        <w:pStyle w:val="BodyText"/>
+        <w:spacing w:after="140" w:line="1" w:lineRule="atLeast"/>
+        <w:ind w:left="360"/>
+      </w:pPr>
+    </w:p>
+    <w:p>
+      <w:pPr>
         <w:tabs>
           <w:tab w:val="left" w:pos="-1440"/>
           <w:tab w:val="left" w:pos="-720"/>
@@ -6023,17 +6202,92 @@
           <w:tab w:val="left" w:pos="5400"/>
           <w:tab w:val="left" w:pos="5760"/>
         </w:tabs>
-        <w:spacing w:after="140" w:line="1" w:lineRule="atLeast"/>
-        <w:ind w:left="1440"/>
-        <w:rPr>
-          <w:i/>
-        </w:rPr>
-      </w:pPr>
-      <w:r>
-        <w:rPr>
-          <w:i/>
-        </w:rPr>
-        <w:t>(Testing conducted to verify the implementation of the design for one software element (e.g., unit, module) or a collection of software elements. Sometimes called unit testing. The purpose of component testing is to ensure that the program logic is complete and correct and ensuring that the component works as designed.)</w:t>
+        <w:spacing w:after="80" w:line="1" w:lineRule="atLeast"/>
+        <w:rPr>
+          <w:rFonts w:ascii="Arial" w:hAnsi="Arial"/>
+          <w:b/>
+          <w:sz w:val="28"/>
+        </w:rPr>
+      </w:pPr>
+      <w:r>
+        <w:rPr>
+          <w:sz w:val="24"/>
+        </w:rPr>
+        <w:fldChar w:fldCharType="begin"/>
+      </w:r>
+      <w:r>
+        <w:rPr>
+          <w:sz w:val="24"/>
+        </w:rPr>
+        <w:instrText>ADVANCE \d 7</w:instrText>
+      </w:r>
+      <w:r>
+        <w:rPr>
+          <w:sz w:val="24"/>
+        </w:rPr>
+        <w:fldChar w:fldCharType="end"/>
+      </w:r>
+      <w:r>
+        <w:rPr>
+          <w:sz w:val="24"/>
+        </w:rPr>
+        <w:tab/>
+      </w:r>
+      <w:r>
+        <w:rPr>
+          <w:sz w:val="24"/>
+        </w:rPr>
+        <w:tab/>
+      </w:r>
+      <w:r>
+        <w:rPr>
+          <w:rFonts w:ascii="Arial" w:hAnsi="Arial"/>
+          <w:b/>
+          <w:sz w:val="28"/>
+        </w:rPr>
+        <w:t xml:space="preserve">5.1 Component Testing </w:t>
+      </w:r>
+      <w:r>
+        <w:rPr>
+          <w:rFonts w:ascii="Arial" w:hAnsi="Arial"/>
+          <w:b/>
+          <w:sz w:val="28"/>
+        </w:rPr>
+        <w:fldChar w:fldCharType="begin"/>
+      </w:r>
+      <w:r>
+        <w:rPr>
+          <w:rFonts w:ascii="Arial" w:hAnsi="Arial"/>
+          <w:b/>
+          <w:sz w:val="28"/>
+        </w:rPr>
+        <w:instrText>tc "</w:instrText>
+      </w:r>
+      <w:bookmarkStart w:id="22" w:name="_Toc442838333"/>
+      <w:r>
+        <w:rPr>
+          <w:rFonts w:ascii="Arial" w:hAnsi="Arial"/>
+          <w:b/>
+          <w:sz w:val="28"/>
+        </w:rPr>
+        <w:instrText>4.1  Project Notebook</w:instrText>
+      </w:r>
+      <w:bookmarkEnd w:id="22"/>
+      <w:r>
+        <w:rPr>
+          <w:rFonts w:ascii="Arial" w:hAnsi="Arial"/>
+          <w:b/>
+          <w:sz w:val="28"/>
+        </w:rPr>
+        <w:instrText xml:space="preserve"> " \l 2</w:instrText>
+      </w:r>
+      <w:r>
+        <w:rPr>
+          <w:rFonts w:ascii="Arial" w:hAnsi="Arial"/>
+          <w:b/>
+          <w:sz w:val="28"/>
+        </w:rPr>
+        <w:fldChar w:fldCharType="end"/>
       </w:r>
     </w:p>
     <w:p>
@@ -6061,7 +6315,7 @@
           <w:tab w:val="left" w:pos="5760"/>
         </w:tabs>
         <w:spacing w:after="140" w:line="1" w:lineRule="atLeast"/>
-        <w:ind w:left="360"/>
+        <w:ind w:left="1440"/>
         <w:rPr>
           <w:i/>
         </w:rPr>
@@ -6070,12 +6324,12 @@
         <w:rPr>
           <w:i/>
         </w:rPr>
-        <w:lastRenderedPageBreak/>
-        <w:t xml:space="preserve"> </w:t>
-      </w:r>
-    </w:p>
-    <w:p>
-      <w:pPr>
+        <w:t>(Testing conducted to verify the implementation of the design for one software element (e.g., unit, module) or a collection of software elements. Sometimes called unit testing. The purpose of component testing is to ensure that the program logic is complete and correct and ensuring that the component works as designed.)</w:t>
+      </w:r>
+    </w:p>
+    <w:p>
+      <w:pPr>
+        <w:pStyle w:val="BodyText"/>
         <w:tabs>
           <w:tab w:val="left" w:pos="-1440"/>
           <w:tab w:val="left" w:pos="-720"/>
@@ -6097,134 +6351,35 @@
           <w:tab w:val="left" w:pos="5400"/>
           <w:tab w:val="left" w:pos="5760"/>
         </w:tabs>
-        <w:spacing w:after="69" w:line="1" w:lineRule="atLeast"/>
-        <w:rPr>
-          <w:rFonts w:ascii="Arial" w:hAnsi="Arial"/>
-          <w:b/>
-          <w:sz w:val="28"/>
-        </w:rPr>
-      </w:pPr>
-      <w:r>
-        <w:rPr>
-          <w:sz w:val="24"/>
-        </w:rPr>
-        <w:fldChar w:fldCharType="begin"/>
-      </w:r>
-      <w:r>
-        <w:rPr>
-          <w:sz w:val="24"/>
-        </w:rPr>
-        <w:instrText>ADVANCE \d 7</w:instrText>
-      </w:r>
-      <w:r>
-        <w:rPr>
-          <w:sz w:val="24"/>
-        </w:rPr>
-        <w:fldChar w:fldCharType="end"/>
-      </w:r>
-      <w:r>
-        <w:rPr>
-          <w:sz w:val="24"/>
-        </w:rPr>
-        <w:tab/>
-      </w:r>
-      <w:r>
-        <w:rPr>
-          <w:sz w:val="24"/>
-        </w:rPr>
-        <w:tab/>
-      </w:r>
-      <w:r>
-        <w:rPr>
-          <w:rFonts w:ascii="Arial" w:hAnsi="Arial"/>
-          <w:b/>
-          <w:sz w:val="24"/>
-        </w:rPr>
-        <w:fldChar w:fldCharType="begin"/>
-      </w:r>
-      <w:r>
-        <w:rPr>
-          <w:rFonts w:ascii="Arial" w:hAnsi="Arial"/>
-          <w:b/>
-          <w:sz w:val="24"/>
-        </w:rPr>
-        <w:instrText>tc "</w:instrText>
-      </w:r>
-      <w:bookmarkStart w:id="24" w:name="_Toc442838334"/>
-      <w:r>
-        <w:rPr>
-          <w:rFonts w:ascii="Arial" w:hAnsi="Arial"/>
-          <w:b/>
-          <w:sz w:val="24"/>
-        </w:rPr>
-        <w:instrText>4.1.3 Project Progress Reports</w:instrText>
-      </w:r>
-      <w:bookmarkEnd w:id="24"/>
-      <w:r>
-        <w:rPr>
-          <w:rFonts w:ascii="Arial" w:hAnsi="Arial"/>
-          <w:b/>
-          <w:sz w:val="24"/>
-        </w:rPr>
-        <w:instrText xml:space="preserve"> " \l 3</w:instrText>
-      </w:r>
-      <w:r>
-        <w:rPr>
-          <w:rFonts w:ascii="Arial" w:hAnsi="Arial"/>
-          <w:b/>
-          <w:sz w:val="24"/>
-        </w:rPr>
-        <w:fldChar w:fldCharType="end"/>
-      </w:r>
-      <w:r>
-        <w:rPr>
-          <w:rFonts w:ascii="Arial" w:hAnsi="Arial"/>
-          <w:b/>
-          <w:sz w:val="28"/>
-        </w:rPr>
-        <w:t xml:space="preserve">5.2 Integration Testing </w:t>
-      </w:r>
-      <w:r>
-        <w:rPr>
-          <w:rFonts w:ascii="Arial" w:hAnsi="Arial"/>
-          <w:b/>
-          <w:sz w:val="28"/>
-        </w:rPr>
-        <w:fldChar w:fldCharType="begin"/>
-      </w:r>
-      <w:r>
-        <w:rPr>
-          <w:rFonts w:ascii="Arial" w:hAnsi="Arial"/>
-          <w:b/>
-          <w:sz w:val="28"/>
-        </w:rPr>
-        <w:instrText>tc "</w:instrText>
-      </w:r>
-      <w:bookmarkStart w:id="25" w:name="_Toc442838335"/>
-      <w:r>
-        <w:rPr>
-          <w:rFonts w:ascii="Arial" w:hAnsi="Arial"/>
-          <w:b/>
-          <w:sz w:val="28"/>
-        </w:rPr>
-        <w:instrText>4.2  Functional Specifications Document</w:instrText>
-      </w:r>
-      <w:bookmarkEnd w:id="25"/>
-      <w:r>
-        <w:rPr>
-          <w:rFonts w:ascii="Arial" w:hAnsi="Arial"/>
-          <w:b/>
-          <w:sz w:val="28"/>
-        </w:rPr>
-        <w:instrText xml:space="preserve"> " \l 2</w:instrText>
-      </w:r>
-      <w:r>
-        <w:rPr>
-          <w:rFonts w:ascii="Arial" w:hAnsi="Arial"/>
-          <w:b/>
-          <w:sz w:val="28"/>
-        </w:rPr>
-        <w:fldChar w:fldCharType="end"/>
+        <w:spacing w:after="140" w:line="1" w:lineRule="atLeast"/>
+        <w:ind w:left="360"/>
+      </w:pPr>
+      <w:r>
+        <w:rPr>
+          <w:i/>
+        </w:rPr>
+        <w:t xml:space="preserve"> </w:t>
+      </w:r>
+      <w:r>
+        <w:t xml:space="preserve"> </w:t>
+      </w:r>
+      <w:r>
+        <w:t>E</w:t>
+      </w:r>
+      <w:r>
+        <w:t xml:space="preserve">ach of the classes listed will be tested against </w:t>
+      </w:r>
+      <w:r>
+        <w:t xml:space="preserve">a </w:t>
+      </w:r>
+      <w:r>
+        <w:t>testing suite</w:t>
+      </w:r>
+      <w:r>
+        <w:t xml:space="preserve"> </w:t>
+      </w:r>
+      <w:r>
+        <w:t xml:space="preserve">them to see if they find any coding issues, bugs, bad coding, etc. </w:t>
       </w:r>
     </w:p>
     <w:p>
@@ -6252,20 +6407,10 @@
           <w:tab w:val="left" w:pos="5760"/>
         </w:tabs>
         <w:spacing w:after="140" w:line="1" w:lineRule="atLeast"/>
-        <w:ind w:left="1440"/>
-      </w:pPr>
-      <w:r>
-        <w:rPr>
-          <w:i/>
-        </w:rPr>
-        <w:t>(Testing conducted in which software elements, hardware elements, or both are combined and tested until the entire system has been integrated. The purpose of integration testing is to ensure that design objectives are met and ensures that the software, as a complete entity, complies with operational requirements. Integration testing is also called System Testing.)</w:t>
-      </w:r>
-      <w:r>
-        <w:rPr>
-          <w:i/>
-        </w:rPr>
-        <w:tab/>
-        <w:t xml:space="preserve"> </w:t>
+        <w:ind w:left="360"/>
+      </w:pPr>
+      <w:r>
+        <w:t>Changes will be made to the code based on the output of the testing suite.</w:t>
       </w:r>
     </w:p>
     <w:p>
@@ -6293,7 +6438,9 @@
         </w:tabs>
         <w:spacing w:after="69" w:line="1" w:lineRule="atLeast"/>
         <w:rPr>
-          <w:sz w:val="24"/>
+          <w:rFonts w:ascii="Arial" w:hAnsi="Arial"/>
+          <w:b/>
+          <w:sz w:val="28"/>
         </w:rPr>
       </w:pPr>
       <w:r>
@@ -6314,9 +6461,114 @@
         </w:rPr>
         <w:fldChar w:fldCharType="end"/>
       </w:r>
-    </w:p>
-    <w:p>
-      <w:pPr>
+      <w:r>
+        <w:rPr>
+          <w:sz w:val="24"/>
+        </w:rPr>
+        <w:tab/>
+      </w:r>
+      <w:r>
+        <w:rPr>
+          <w:sz w:val="24"/>
+        </w:rPr>
+        <w:tab/>
+      </w:r>
+      <w:r>
+        <w:rPr>
+          <w:rFonts w:ascii="Arial" w:hAnsi="Arial"/>
+          <w:b/>
+          <w:sz w:val="24"/>
+        </w:rPr>
+        <w:fldChar w:fldCharType="begin"/>
+      </w:r>
+      <w:r>
+        <w:rPr>
+          <w:rFonts w:ascii="Arial" w:hAnsi="Arial"/>
+          <w:b/>
+          <w:sz w:val="24"/>
+        </w:rPr>
+        <w:instrText>tc "</w:instrText>
+      </w:r>
+      <w:bookmarkStart w:id="23" w:name="_Toc442838334"/>
+      <w:r>
+        <w:rPr>
+          <w:rFonts w:ascii="Arial" w:hAnsi="Arial"/>
+          <w:b/>
+          <w:sz w:val="24"/>
+        </w:rPr>
+        <w:instrText>4.1.3 Project Progress Reports</w:instrText>
+      </w:r>
+      <w:bookmarkEnd w:id="23"/>
+      <w:r>
+        <w:rPr>
+          <w:rFonts w:ascii="Arial" w:hAnsi="Arial"/>
+          <w:b/>
+          <w:sz w:val="24"/>
+        </w:rPr>
+        <w:instrText xml:space="preserve"> " \l 3</w:instrText>
+      </w:r>
+      <w:r>
+        <w:rPr>
+          <w:rFonts w:ascii="Arial" w:hAnsi="Arial"/>
+          <w:b/>
+          <w:sz w:val="24"/>
+        </w:rPr>
+        <w:fldChar w:fldCharType="end"/>
+      </w:r>
+      <w:r>
+        <w:rPr>
+          <w:rFonts w:ascii="Arial" w:hAnsi="Arial"/>
+          <w:b/>
+          <w:sz w:val="28"/>
+        </w:rPr>
+        <w:t xml:space="preserve">5.2 Integration Testing </w:t>
+      </w:r>
+      <w:r>
+        <w:rPr>
+          <w:rFonts w:ascii="Arial" w:hAnsi="Arial"/>
+          <w:b/>
+          <w:sz w:val="28"/>
+        </w:rPr>
+        <w:fldChar w:fldCharType="begin"/>
+      </w:r>
+      <w:r>
+        <w:rPr>
+          <w:rFonts w:ascii="Arial" w:hAnsi="Arial"/>
+          <w:b/>
+          <w:sz w:val="28"/>
+        </w:rPr>
+        <w:instrText>tc "</w:instrText>
+      </w:r>
+      <w:bookmarkStart w:id="24" w:name="_Toc442838335"/>
+      <w:r>
+        <w:rPr>
+          <w:rFonts w:ascii="Arial" w:hAnsi="Arial"/>
+          <w:b/>
+          <w:sz w:val="28"/>
+        </w:rPr>
+        <w:instrText>4.2  Functional Specifications Document</w:instrText>
+      </w:r>
+      <w:bookmarkEnd w:id="24"/>
+      <w:r>
+        <w:rPr>
+          <w:rFonts w:ascii="Arial" w:hAnsi="Arial"/>
+          <w:b/>
+          <w:sz w:val="28"/>
+        </w:rPr>
+        <w:instrText xml:space="preserve"> " \l 2</w:instrText>
+      </w:r>
+      <w:r>
+        <w:rPr>
+          <w:rFonts w:ascii="Arial" w:hAnsi="Arial"/>
+          <w:b/>
+          <w:sz w:val="28"/>
+        </w:rPr>
+        <w:fldChar w:fldCharType="end"/>
+      </w:r>
+    </w:p>
+    <w:p>
+      <w:pPr>
+        <w:pStyle w:val="BodyText"/>
         <w:tabs>
           <w:tab w:val="left" w:pos="-1440"/>
           <w:tab w:val="left" w:pos="-720"/>
@@ -6338,137 +6590,25 @@
           <w:tab w:val="left" w:pos="5400"/>
           <w:tab w:val="left" w:pos="5760"/>
         </w:tabs>
-        <w:spacing w:after="69" w:line="1" w:lineRule="atLeast"/>
-        <w:rPr>
-          <w:rFonts w:ascii="Arial" w:hAnsi="Arial"/>
-          <w:b/>
-          <w:sz w:val="28"/>
-        </w:rPr>
-      </w:pPr>
-      <w:r>
-        <w:rPr>
-          <w:sz w:val="24"/>
+        <w:spacing w:after="140" w:line="1" w:lineRule="atLeast"/>
+        <w:ind w:left="1440"/>
+      </w:pPr>
+      <w:r>
+        <w:rPr>
+          <w:i/>
+        </w:rPr>
+        <w:t>(Testing conducted in which software elements, hardware elements, or both are combined and tested until the entire system has been integrated. The purpose of integration testing is to ensure that design objectives are met and ensures that the software, as a complete entity, complies with operational requirements. Integration testing is also called System Testing.)</w:t>
+      </w:r>
+      <w:r>
+        <w:rPr>
+          <w:i/>
         </w:rPr>
         <w:tab/>
-      </w:r>
-      <w:r>
-        <w:rPr>
-          <w:sz w:val="24"/>
-        </w:rPr>
-        <w:tab/>
-      </w:r>
-      <w:r>
-        <w:rPr>
-          <w:rFonts w:ascii="Arial" w:hAnsi="Arial"/>
-          <w:b/>
-          <w:sz w:val="24"/>
-        </w:rPr>
-        <w:fldChar w:fldCharType="begin"/>
-      </w:r>
-      <w:r>
-        <w:rPr>
-          <w:rFonts w:ascii="Arial" w:hAnsi="Arial"/>
-          <w:b/>
-          <w:sz w:val="24"/>
-        </w:rPr>
-        <w:instrText>tc "</w:instrText>
-      </w:r>
-      <w:bookmarkStart w:id="26" w:name="_Toc442838339"/>
-      <w:r>
-        <w:rPr>
-          <w:rFonts w:ascii="Arial" w:hAnsi="Arial"/>
-          <w:b/>
-          <w:sz w:val="24"/>
-        </w:rPr>
-        <w:instrText>4.4.2 Contents</w:instrText>
-      </w:r>
-      <w:bookmarkEnd w:id="26"/>
-      <w:r>
-        <w:rPr>
-          <w:rFonts w:ascii="Arial" w:hAnsi="Arial"/>
-          <w:b/>
-          <w:sz w:val="24"/>
-        </w:rPr>
-        <w:instrText xml:space="preserve"> " \l 3</w:instrText>
-      </w:r>
-      <w:r>
-        <w:rPr>
-          <w:rFonts w:ascii="Arial" w:hAnsi="Arial"/>
-          <w:b/>
-          <w:sz w:val="24"/>
-        </w:rPr>
-        <w:fldChar w:fldCharType="end"/>
-      </w:r>
-      <w:r>
-        <w:rPr>
-          <w:rFonts w:ascii="Arial" w:hAnsi="Arial"/>
-          <w:b/>
-          <w:sz w:val="28"/>
-        </w:rPr>
-        <w:t>5.</w:t>
-      </w:r>
-      <w:r>
-        <w:rPr>
-          <w:rFonts w:ascii="Arial" w:hAnsi="Arial"/>
-          <w:b/>
-          <w:sz w:val="28"/>
-        </w:rPr>
-        <w:t>3</w:t>
-      </w:r>
-      <w:r>
-        <w:rPr>
-          <w:rFonts w:ascii="Arial" w:hAnsi="Arial"/>
-          <w:b/>
-          <w:sz w:val="28"/>
-        </w:rPr>
-        <w:t xml:space="preserve"> Interface Testing </w:t>
-      </w:r>
-      <w:r>
-        <w:rPr>
-          <w:rFonts w:ascii="Arial" w:hAnsi="Arial"/>
-          <w:b/>
-          <w:sz w:val="28"/>
-        </w:rPr>
-        <w:fldChar w:fldCharType="begin"/>
-      </w:r>
-      <w:r>
-        <w:rPr>
-          <w:rFonts w:ascii="Arial" w:hAnsi="Arial"/>
-          <w:b/>
-          <w:sz w:val="28"/>
-        </w:rPr>
-        <w:instrText>tc "</w:instrText>
-      </w:r>
-      <w:bookmarkStart w:id="27" w:name="_Toc442838340"/>
-      <w:r>
-        <w:rPr>
-          <w:rFonts w:ascii="Arial" w:hAnsi="Arial"/>
-          <w:b/>
-          <w:sz w:val="28"/>
-        </w:rPr>
-        <w:instrText>4.5  Configuration Management Plan</w:instrText>
-      </w:r>
-      <w:bookmarkEnd w:id="27"/>
-      <w:r>
-        <w:rPr>
-          <w:rFonts w:ascii="Arial" w:hAnsi="Arial"/>
-          <w:b/>
-          <w:sz w:val="28"/>
-        </w:rPr>
-        <w:instrText xml:space="preserve"> " \l 2</w:instrText>
-      </w:r>
-      <w:r>
-        <w:rPr>
-          <w:rFonts w:ascii="Arial" w:hAnsi="Arial"/>
-          <w:b/>
-          <w:sz w:val="28"/>
-        </w:rPr>
-        <w:fldChar w:fldCharType="end"/>
-      </w:r>
-    </w:p>
-    <w:p>
-      <w:pPr>
-        <w:pStyle w:val="BodyText"/>
+        <w:t xml:space="preserve"> </w:t>
+      </w:r>
+    </w:p>
+    <w:p>
+      <w:pPr>
         <w:tabs>
           <w:tab w:val="left" w:pos="-1440"/>
           <w:tab w:val="left" w:pos="-720"/>
@@ -6490,14 +6630,28 @@
           <w:tab w:val="left" w:pos="5400"/>
           <w:tab w:val="left" w:pos="5760"/>
         </w:tabs>
-        <w:spacing w:after="140" w:line="1" w:lineRule="atLeast"/>
-        <w:ind w:left="1440"/>
-      </w:pPr>
-      <w:r>
-        <w:rPr>
-          <w:i/>
-        </w:rPr>
-        <w:t>(Testing done to ensure that the application operates efficiently and effectively outside the application boundary with all interface systems.)</w:t>
+        <w:spacing w:after="69" w:line="1" w:lineRule="atLeast"/>
+        <w:rPr>
+          <w:sz w:val="24"/>
+        </w:rPr>
+      </w:pPr>
+      <w:r>
+        <w:rPr>
+          <w:sz w:val="24"/>
+        </w:rPr>
+        <w:fldChar w:fldCharType="begin"/>
+      </w:r>
+      <w:r>
+        <w:rPr>
+          <w:sz w:val="24"/>
+        </w:rPr>
+        <w:instrText>ADVANCE \d 7</w:instrText>
+      </w:r>
+      <w:r>
+        <w:rPr>
+          <w:sz w:val="24"/>
+        </w:rPr>
+        <w:fldChar w:fldCharType="end"/>
       </w:r>
     </w:p>
     <w:p>
@@ -6532,25 +6686,7 @@
         <w:rPr>
           <w:sz w:val="24"/>
         </w:rPr>
-        <w:fldChar w:fldCharType="begin"/>
-      </w:r>
-      <w:r>
-        <w:rPr>
-          <w:sz w:val="24"/>
-        </w:rPr>
-        <w:instrText>ADVANCE \d 7</w:instrText>
-      </w:r>
-      <w:r>
-        <w:rPr>
-          <w:sz w:val="24"/>
-        </w:rPr>
-        <w:fldChar w:fldCharType="end"/>
-      </w:r>
-      <w:r>
-        <w:rPr>
-          <w:sz w:val="24"/>
-        </w:rPr>
-        <w:tab/>
+        <w:t>When all individual testing is completed and any changes have been made, the code will be ran again to see that the program still functions as intended.</w:t>
       </w:r>
     </w:p>
     <w:p>
@@ -6578,51 +6714,12 @@
         </w:tabs>
         <w:spacing w:after="69" w:line="1" w:lineRule="atLeast"/>
         <w:rPr>
-          <w:rFonts w:ascii="Arial" w:hAnsi="Arial"/>
-          <w:b/>
-          <w:sz w:val="28"/>
-        </w:rPr>
-      </w:pPr>
-      <w:r>
-        <w:rPr>
-          <w:sz w:val="24"/>
-        </w:rPr>
-        <w:tab/>
-      </w:r>
-      <w:r>
-        <w:rPr>
-          <w:sz w:val="24"/>
-        </w:rPr>
-        <w:tab/>
-      </w:r>
-      <w:r>
-        <w:rPr>
-          <w:rFonts w:ascii="Arial" w:hAnsi="Arial"/>
-          <w:b/>
-          <w:sz w:val="28"/>
-        </w:rPr>
-        <w:t>5.</w:t>
-      </w:r>
-      <w:r>
-        <w:rPr>
-          <w:rFonts w:ascii="Arial" w:hAnsi="Arial"/>
-          <w:b/>
-          <w:sz w:val="28"/>
-        </w:rPr>
-        <w:t>4</w:t>
-      </w:r>
-      <w:r>
-        <w:rPr>
-          <w:rFonts w:ascii="Arial" w:hAnsi="Arial"/>
-          <w:b/>
-          <w:sz w:val="28"/>
-        </w:rPr>
-        <w:t xml:space="preserve"> Security Testing</w:t>
-      </w:r>
-    </w:p>
-    <w:p>
-      <w:pPr>
-        <w:pStyle w:val="BodyText"/>
+          <w:sz w:val="24"/>
+        </w:rPr>
+      </w:pPr>
+    </w:p>
+    <w:p>
+      <w:pPr>
         <w:tabs>
           <w:tab w:val="left" w:pos="-1440"/>
           <w:tab w:val="left" w:pos="-720"/>
@@ -6644,18 +6741,137 @@
           <w:tab w:val="left" w:pos="5400"/>
           <w:tab w:val="left" w:pos="5760"/>
         </w:tabs>
-        <w:spacing w:after="140" w:line="1" w:lineRule="atLeast"/>
-        <w:ind w:left="1440"/>
-      </w:pPr>
-      <w:r>
-        <w:rPr>
-          <w:i/>
-        </w:rPr>
-        <w:t>(Testing done to ensure that the application systems control and auditability features of the application are functional.)</w:t>
-      </w:r>
-    </w:p>
-    <w:p>
-      <w:pPr>
+        <w:spacing w:after="69" w:line="1" w:lineRule="atLeast"/>
+        <w:rPr>
+          <w:rFonts w:ascii="Arial" w:hAnsi="Arial"/>
+          <w:b/>
+          <w:sz w:val="28"/>
+        </w:rPr>
+      </w:pPr>
+      <w:r>
+        <w:rPr>
+          <w:sz w:val="24"/>
+        </w:rPr>
+        <w:tab/>
+      </w:r>
+      <w:r>
+        <w:rPr>
+          <w:sz w:val="24"/>
+        </w:rPr>
+        <w:tab/>
+      </w:r>
+      <w:r>
+        <w:rPr>
+          <w:rFonts w:ascii="Arial" w:hAnsi="Arial"/>
+          <w:b/>
+          <w:sz w:val="24"/>
+        </w:rPr>
+        <w:fldChar w:fldCharType="begin"/>
+      </w:r>
+      <w:r>
+        <w:rPr>
+          <w:rFonts w:ascii="Arial" w:hAnsi="Arial"/>
+          <w:b/>
+          <w:sz w:val="24"/>
+        </w:rPr>
+        <w:instrText>tc "</w:instrText>
+      </w:r>
+      <w:bookmarkStart w:id="25" w:name="_Toc442838339"/>
+      <w:r>
+        <w:rPr>
+          <w:rFonts w:ascii="Arial" w:hAnsi="Arial"/>
+          <w:b/>
+          <w:sz w:val="24"/>
+        </w:rPr>
+        <w:instrText>4.4.2 Contents</w:instrText>
+      </w:r>
+      <w:bookmarkEnd w:id="25"/>
+      <w:r>
+        <w:rPr>
+          <w:rFonts w:ascii="Arial" w:hAnsi="Arial"/>
+          <w:b/>
+          <w:sz w:val="24"/>
+        </w:rPr>
+        <w:instrText xml:space="preserve"> " \l 3</w:instrText>
+      </w:r>
+      <w:r>
+        <w:rPr>
+          <w:rFonts w:ascii="Arial" w:hAnsi="Arial"/>
+          <w:b/>
+          <w:sz w:val="24"/>
+        </w:rPr>
+        <w:fldChar w:fldCharType="end"/>
+      </w:r>
+      <w:r>
+        <w:rPr>
+          <w:rFonts w:ascii="Arial" w:hAnsi="Arial"/>
+          <w:b/>
+          <w:sz w:val="28"/>
+        </w:rPr>
+        <w:t>5.</w:t>
+      </w:r>
+      <w:r>
+        <w:rPr>
+          <w:rFonts w:ascii="Arial" w:hAnsi="Arial"/>
+          <w:b/>
+          <w:sz w:val="28"/>
+        </w:rPr>
+        <w:t>3</w:t>
+      </w:r>
+      <w:r>
+        <w:rPr>
+          <w:rFonts w:ascii="Arial" w:hAnsi="Arial"/>
+          <w:b/>
+          <w:sz w:val="28"/>
+        </w:rPr>
+        <w:t xml:space="preserve"> Interface Testing </w:t>
+      </w:r>
+      <w:r>
+        <w:rPr>
+          <w:rFonts w:ascii="Arial" w:hAnsi="Arial"/>
+          <w:b/>
+          <w:sz w:val="28"/>
+        </w:rPr>
+        <w:fldChar w:fldCharType="begin"/>
+      </w:r>
+      <w:r>
+        <w:rPr>
+          <w:rFonts w:ascii="Arial" w:hAnsi="Arial"/>
+          <w:b/>
+          <w:sz w:val="28"/>
+        </w:rPr>
+        <w:instrText>tc "</w:instrText>
+      </w:r>
+      <w:bookmarkStart w:id="26" w:name="_Toc442838340"/>
+      <w:r>
+        <w:rPr>
+          <w:rFonts w:ascii="Arial" w:hAnsi="Arial"/>
+          <w:b/>
+          <w:sz w:val="28"/>
+        </w:rPr>
+        <w:instrText>4.5  Configuration Management Plan</w:instrText>
+      </w:r>
+      <w:bookmarkEnd w:id="26"/>
+      <w:r>
+        <w:rPr>
+          <w:rFonts w:ascii="Arial" w:hAnsi="Arial"/>
+          <w:b/>
+          <w:sz w:val="28"/>
+        </w:rPr>
+        <w:instrText xml:space="preserve"> " \l 2</w:instrText>
+      </w:r>
+      <w:r>
+        <w:rPr>
+          <w:rFonts w:ascii="Arial" w:hAnsi="Arial"/>
+          <w:b/>
+          <w:sz w:val="28"/>
+        </w:rPr>
+        <w:fldChar w:fldCharType="end"/>
+      </w:r>
+    </w:p>
+    <w:p>
+      <w:pPr>
+        <w:pStyle w:val="BodyText"/>
         <w:tabs>
           <w:tab w:val="left" w:pos="-1440"/>
           <w:tab w:val="left" w:pos="-720"/>
@@ -6677,13 +6893,15 @@
           <w:tab w:val="left" w:pos="5400"/>
           <w:tab w:val="left" w:pos="5760"/>
         </w:tabs>
-        <w:spacing w:after="69" w:line="1" w:lineRule="atLeast"/>
-        <w:rPr>
-          <w:rFonts w:ascii="Arial" w:hAnsi="Arial"/>
-          <w:b/>
-          <w:sz w:val="28"/>
-        </w:rPr>
-      </w:pPr>
+        <w:spacing w:after="140" w:line="1" w:lineRule="atLeast"/>
+        <w:ind w:left="1440"/>
+      </w:pPr>
+      <w:r>
+        <w:rPr>
+          <w:i/>
+        </w:rPr>
+        <w:t>(Testing done to ensure that the application operates efficiently and effectively outside the application boundary with all interface systems.)</w:t>
+      </w:r>
     </w:p>
     <w:p>
       <w:pPr>
@@ -6710,56 +6928,36 @@
         </w:tabs>
         <w:spacing w:after="69" w:line="1" w:lineRule="atLeast"/>
         <w:rPr>
-          <w:rFonts w:ascii="Arial" w:hAnsi="Arial"/>
-          <w:b/>
-          <w:sz w:val="28"/>
-        </w:rPr>
-      </w:pPr>
-      <w:r>
-        <w:rPr>
-          <w:rFonts w:ascii="Arial" w:hAnsi="Arial"/>
-          <w:b/>
-          <w:sz w:val="28"/>
-        </w:rPr>
-        <w:t xml:space="preserve">    </w:t>
-      </w:r>
-      <w:r>
-        <w:rPr>
-          <w:rFonts w:ascii="Arial" w:hAnsi="Arial"/>
-          <w:b/>
-          <w:sz w:val="28"/>
+          <w:sz w:val="24"/>
+        </w:rPr>
+      </w:pPr>
+      <w:r>
+        <w:rPr>
+          <w:sz w:val="24"/>
+        </w:rPr>
+        <w:fldChar w:fldCharType="begin"/>
+      </w:r>
+      <w:r>
+        <w:rPr>
+          <w:sz w:val="24"/>
+        </w:rPr>
+        <w:instrText>ADVANCE \d 7</w:instrText>
+      </w:r>
+      <w:r>
+        <w:rPr>
+          <w:sz w:val="24"/>
+        </w:rPr>
+        <w:fldChar w:fldCharType="end"/>
+      </w:r>
+      <w:r>
+        <w:rPr>
+          <w:sz w:val="24"/>
         </w:rPr>
         <w:tab/>
       </w:r>
-      <w:r>
-        <w:rPr>
-          <w:rFonts w:ascii="Arial" w:hAnsi="Arial"/>
-          <w:b/>
-          <w:sz w:val="28"/>
-        </w:rPr>
-        <w:tab/>
-        <w:t>5.</w:t>
-      </w:r>
-      <w:r>
-        <w:rPr>
-          <w:rFonts w:ascii="Arial" w:hAnsi="Arial"/>
-          <w:b/>
-          <w:sz w:val="28"/>
-        </w:rPr>
-        <w:t>5</w:t>
-      </w:r>
-      <w:r>
-        <w:rPr>
-          <w:rFonts w:ascii="Arial" w:hAnsi="Arial"/>
-          <w:b/>
-          <w:sz w:val="28"/>
-        </w:rPr>
-        <w:t xml:space="preserve"> Performance Testing</w:t>
-      </w:r>
-    </w:p>
-    <w:p>
-      <w:pPr>
-        <w:pStyle w:val="BodyText"/>
+    </w:p>
+    <w:p>
+      <w:pPr>
         <w:tabs>
           <w:tab w:val="left" w:pos="-1440"/>
           <w:tab w:val="left" w:pos="-720"/>
@@ -6781,18 +6979,53 @@
           <w:tab w:val="left" w:pos="5400"/>
           <w:tab w:val="left" w:pos="5760"/>
         </w:tabs>
-        <w:spacing w:after="140" w:line="1" w:lineRule="atLeast"/>
-        <w:ind w:left="1440"/>
-      </w:pPr>
-      <w:r>
-        <w:rPr>
-          <w:i/>
-        </w:rPr>
-        <w:t>(Testing done to ensure that that the application performs to customer expectations (response time, availability, portability, and scalability)).</w:t>
-      </w:r>
-    </w:p>
-    <w:p>
-      <w:pPr>
+        <w:spacing w:after="69" w:line="1" w:lineRule="atLeast"/>
+        <w:rPr>
+          <w:rFonts w:ascii="Arial" w:hAnsi="Arial"/>
+          <w:b/>
+          <w:sz w:val="28"/>
+        </w:rPr>
+      </w:pPr>
+      <w:r>
+        <w:rPr>
+          <w:sz w:val="24"/>
+        </w:rPr>
+        <w:tab/>
+      </w:r>
+      <w:r>
+        <w:rPr>
+          <w:sz w:val="24"/>
+        </w:rPr>
+        <w:tab/>
+      </w:r>
+      <w:r>
+        <w:rPr>
+          <w:rFonts w:ascii="Arial" w:hAnsi="Arial"/>
+          <w:b/>
+          <w:sz w:val="28"/>
+        </w:rPr>
+        <w:t>5.</w:t>
+      </w:r>
+      <w:r>
+        <w:rPr>
+          <w:rFonts w:ascii="Arial" w:hAnsi="Arial"/>
+          <w:b/>
+          <w:sz w:val="28"/>
+        </w:rPr>
+        <w:t>4</w:t>
+      </w:r>
+      <w:r>
+        <w:rPr>
+          <w:rFonts w:ascii="Arial" w:hAnsi="Arial"/>
+          <w:b/>
+          <w:sz w:val="28"/>
+        </w:rPr>
+        <w:t xml:space="preserve"> Security Testing</w:t>
+      </w:r>
+    </w:p>
+    <w:p>
+      <w:pPr>
+        <w:pStyle w:val="BodyText"/>
         <w:tabs>
           <w:tab w:val="left" w:pos="-1440"/>
           <w:tab w:val="left" w:pos="-720"/>
@@ -6814,13 +7047,15 @@
           <w:tab w:val="left" w:pos="5400"/>
           <w:tab w:val="left" w:pos="5760"/>
         </w:tabs>
-        <w:spacing w:after="69" w:line="1" w:lineRule="atLeast"/>
-        <w:rPr>
-          <w:rFonts w:ascii="Arial" w:hAnsi="Arial"/>
-          <w:b/>
-          <w:sz w:val="28"/>
-        </w:rPr>
-      </w:pPr>
+        <w:spacing w:after="140" w:line="1" w:lineRule="atLeast"/>
+        <w:ind w:left="1440"/>
+      </w:pPr>
+      <w:r>
+        <w:rPr>
+          <w:i/>
+        </w:rPr>
+        <w:t>(Testing done to ensure that the application systems control and auditability features of the application are functional.)</w:t>
+      </w:r>
     </w:p>
     <w:p>
       <w:pPr>
@@ -6852,43 +7087,9 @@
           <w:sz w:val="28"/>
         </w:rPr>
       </w:pPr>
-      <w:r>
-        <w:rPr>
-          <w:rFonts w:ascii="Arial" w:hAnsi="Arial"/>
-          <w:b/>
-          <w:sz w:val="28"/>
-        </w:rPr>
-        <w:t xml:space="preserve">     </w:t>
-      </w:r>
-      <w:r>
-        <w:rPr>
-          <w:rFonts w:ascii="Arial" w:hAnsi="Arial"/>
-          <w:b/>
-          <w:sz w:val="28"/>
-        </w:rPr>
-        <w:tab/>
-        <w:t>5.</w:t>
-      </w:r>
-      <w:r>
-        <w:rPr>
-          <w:rFonts w:ascii="Arial" w:hAnsi="Arial"/>
-          <w:b/>
-          <w:sz w:val="28"/>
-        </w:rPr>
-        <w:t>6</w:t>
-      </w:r>
-      <w:r>
-        <w:rPr>
-          <w:rFonts w:ascii="Arial" w:hAnsi="Arial"/>
-          <w:b/>
-          <w:sz w:val="28"/>
-        </w:rPr>
-        <w:t xml:space="preserve"> Regression Testing</w:t>
-      </w:r>
-    </w:p>
-    <w:p>
-      <w:pPr>
-        <w:pStyle w:val="BodyText"/>
+    </w:p>
+    <w:p>
+      <w:pPr>
         <w:tabs>
           <w:tab w:val="left" w:pos="-1440"/>
           <w:tab w:val="left" w:pos="-720"/>
@@ -6910,18 +7111,58 @@
           <w:tab w:val="left" w:pos="5400"/>
           <w:tab w:val="left" w:pos="5760"/>
         </w:tabs>
-        <w:spacing w:after="140" w:line="1" w:lineRule="atLeast"/>
-        <w:ind w:left="1440"/>
-      </w:pPr>
-      <w:r>
-        <w:rPr>
-          <w:i/>
-        </w:rPr>
-        <w:t>(Testing done to ensure that that applied changes to the application have not adversely affected previously tested functionality.)</w:t>
-      </w:r>
-    </w:p>
-    <w:p>
-      <w:pPr>
+        <w:spacing w:after="69" w:line="1" w:lineRule="atLeast"/>
+        <w:rPr>
+          <w:rFonts w:ascii="Arial" w:hAnsi="Arial"/>
+          <w:b/>
+          <w:sz w:val="28"/>
+        </w:rPr>
+      </w:pPr>
+      <w:r>
+        <w:rPr>
+          <w:rFonts w:ascii="Arial" w:hAnsi="Arial"/>
+          <w:b/>
+          <w:sz w:val="28"/>
+        </w:rPr>
+        <w:t xml:space="preserve">    </w:t>
+      </w:r>
+      <w:r>
+        <w:rPr>
+          <w:rFonts w:ascii="Arial" w:hAnsi="Arial"/>
+          <w:b/>
+          <w:sz w:val="28"/>
+        </w:rPr>
+        <w:tab/>
+      </w:r>
+      <w:r>
+        <w:rPr>
+          <w:rFonts w:ascii="Arial" w:hAnsi="Arial"/>
+          <w:b/>
+          <w:sz w:val="28"/>
+        </w:rPr>
+        <w:tab/>
+        <w:t>5.</w:t>
+      </w:r>
+      <w:r>
+        <w:rPr>
+          <w:rFonts w:ascii="Arial" w:hAnsi="Arial"/>
+          <w:b/>
+          <w:sz w:val="28"/>
+        </w:rPr>
+        <w:t>5</w:t>
+      </w:r>
+      <w:r>
+        <w:rPr>
+          <w:rFonts w:ascii="Arial" w:hAnsi="Arial"/>
+          <w:b/>
+          <w:sz w:val="28"/>
+        </w:rPr>
+        <w:t xml:space="preserve"> Performance Testing</w:t>
+      </w:r>
+    </w:p>
+    <w:p>
+      <w:pPr>
+        <w:pStyle w:val="BodyText"/>
         <w:tabs>
           <w:tab w:val="left" w:pos="-1440"/>
           <w:tab w:val="left" w:pos="-720"/>
@@ -6943,13 +7184,22 @@
           <w:tab w:val="left" w:pos="5400"/>
           <w:tab w:val="left" w:pos="5760"/>
         </w:tabs>
-        <w:spacing w:after="69" w:line="1" w:lineRule="atLeast"/>
-        <w:rPr>
-          <w:rFonts w:ascii="Arial" w:hAnsi="Arial"/>
-          <w:b/>
-          <w:sz w:val="28"/>
-        </w:rPr>
-      </w:pPr>
+        <w:spacing w:after="140" w:line="1" w:lineRule="atLeast"/>
+        <w:ind w:left="1440"/>
+      </w:pPr>
+      <w:r>
+        <w:rPr>
+          <w:i/>
+        </w:rPr>
+        <w:t xml:space="preserve">(Testing done to ensure that that the application performs to customer </w:t>
+      </w:r>
+      <w:r>
+        <w:rPr>
+          <w:i/>
+        </w:rPr>
+        <w:lastRenderedPageBreak/>
+        <w:t>expectations (response time, availability, portability, and scalability)).</w:t>
+      </w:r>
     </w:p>
     <w:p>
       <w:pPr>
@@ -6976,58 +7226,14 @@
         </w:tabs>
         <w:spacing w:after="69" w:line="1" w:lineRule="atLeast"/>
         <w:rPr>
-          <w:rFonts w:ascii="Arial" w:hAnsi="Arial"/>
-          <w:b/>
-          <w:sz w:val="28"/>
-        </w:rPr>
-      </w:pPr>
-      <w:r>
-        <w:rPr>
-          <w:rFonts w:ascii="Arial" w:hAnsi="Arial"/>
-          <w:b/>
-          <w:sz w:val="28"/>
-        </w:rPr>
-        <w:tab/>
-      </w:r>
-      <w:r>
-        <w:rPr>
-          <w:rFonts w:ascii="Arial" w:hAnsi="Arial"/>
-          <w:b/>
-          <w:sz w:val="28"/>
-        </w:rPr>
-        <w:tab/>
-        <w:t>5.</w:t>
-      </w:r>
-      <w:r>
-        <w:rPr>
-          <w:rFonts w:ascii="Arial" w:hAnsi="Arial"/>
-          <w:b/>
-          <w:sz w:val="28"/>
-        </w:rPr>
-        <w:t>7</w:t>
-      </w:r>
-      <w:r>
-        <w:rPr>
-          <w:rFonts w:ascii="Arial" w:hAnsi="Arial"/>
-          <w:b/>
-          <w:sz w:val="28"/>
-        </w:rPr>
-        <w:t xml:space="preserve"> Acceptance Testing</w:t>
-      </w:r>
-    </w:p>
-    <w:p>
-      <w:pPr>
-        <w:pStyle w:val="BodyText"/>
-        <w:ind w:left="1440"/>
-        <w:rPr>
-          <w:i/>
-        </w:rPr>
-      </w:pPr>
-      <w:r>
-        <w:rPr>
-          <w:i/>
-        </w:rPr>
-        <w:t>(Testing conducted to determine whether or not a system satisfies the acceptance criteria and to enable the customer to determine whether or not to accept the system. Acceptance testing ensures that customer requirements' objectives are met and that all components are correctly included in a customer package.)</w:t>
+          <w:sz w:val="24"/>
+        </w:rPr>
+      </w:pPr>
+      <w:r>
+        <w:rPr>
+          <w:sz w:val="24"/>
+        </w:rPr>
+        <w:t>When all individual testing is completed and any changes have been made, the code will be ran again to see that the program still functions as intended.</w:t>
       </w:r>
     </w:p>
     <w:p>
@@ -7097,7 +7303,7 @@
           <w:b/>
           <w:sz w:val="28"/>
         </w:rPr>
-        <w:tab/>
+        <w:t xml:space="preserve">     </w:t>
       </w:r>
       <w:r>
         <w:rPr>
@@ -7114,7 +7320,7 @@
           <w:b/>
           <w:sz w:val="28"/>
         </w:rPr>
-        <w:t>8</w:t>
+        <w:t>6</w:t>
       </w:r>
       <w:r>
         <w:rPr>
@@ -7122,83 +7328,12 @@
           <w:b/>
           <w:sz w:val="28"/>
         </w:rPr>
-        <w:t xml:space="preserve"> Beta Testing</w:t>
+        <w:t xml:space="preserve"> Regression Testing</w:t>
       </w:r>
     </w:p>
     <w:p>
       <w:pPr>
         <w:pStyle w:val="BodyText"/>
-        <w:ind w:left="1440"/>
-        <w:rPr>
-          <w:rFonts w:ascii="Arial" w:hAnsi="Arial"/>
-          <w:b/>
-          <w:i/>
-          <w:sz w:val="28"/>
-        </w:rPr>
-      </w:pPr>
-      <w:r>
-        <w:rPr>
-          <w:rFonts w:ascii="Arial" w:hAnsi="Arial"/>
-          <w:i/>
-        </w:rPr>
-        <w:t>(</w:t>
-      </w:r>
-      <w:r>
-        <w:rPr>
-          <w:i/>
-        </w:rPr>
-        <w:t>Testing, done by the customer, using a pre-release version of the product to verify and validate that the system meets business functional requirements. The purpose of beta testing is to detect application faults, failures, and defects.)</w:t>
-      </w:r>
-      <w:r>
-        <w:rPr>
-          <w:rFonts w:ascii="Arial" w:hAnsi="Arial"/>
-          <w:b/>
-          <w:i/>
-          <w:sz w:val="28"/>
-        </w:rPr>
-        <w:fldChar w:fldCharType="begin"/>
-      </w:r>
-      <w:r>
-        <w:rPr>
-          <w:rFonts w:ascii="Arial" w:hAnsi="Arial"/>
-          <w:b/>
-          <w:i/>
-          <w:sz w:val="28"/>
-        </w:rPr>
-        <w:instrText>tc "</w:instrText>
-      </w:r>
-      <w:bookmarkStart w:id="28" w:name="_Toc442838341"/>
-      <w:r>
-        <w:rPr>
-          <w:rFonts w:ascii="Arial" w:hAnsi="Arial"/>
-          <w:b/>
-          <w:i/>
-          <w:sz w:val="28"/>
-        </w:rPr>
-        <w:instrText>4.5  Configuration Management Plan</w:instrText>
-      </w:r>
-      <w:bookmarkEnd w:id="28"/>
-      <w:r>
-        <w:rPr>
-          <w:rFonts w:ascii="Arial" w:hAnsi="Arial"/>
-          <w:b/>
-          <w:i/>
-          <w:sz w:val="28"/>
-        </w:rPr>
-        <w:instrText xml:space="preserve"> " \l 2</w:instrText>
-      </w:r>
-      <w:r>
-        <w:rPr>
-          <w:rFonts w:ascii="Arial" w:hAnsi="Arial"/>
-          <w:b/>
-          <w:i/>
-          <w:sz w:val="28"/>
-        </w:rPr>
-        <w:fldChar w:fldCharType="end"/>
-      </w:r>
-    </w:p>
-    <w:p>
-      <w:pPr>
         <w:tabs>
           <w:tab w:val="left" w:pos="-1440"/>
           <w:tab w:val="left" w:pos="-720"/>
@@ -7220,8 +7355,8 @@
           <w:tab w:val="left" w:pos="5400"/>
           <w:tab w:val="left" w:pos="5760"/>
         </w:tabs>
-        <w:spacing w:after="69" w:line="1" w:lineRule="atLeast"/>
-        <w:ind w:left="360"/>
+        <w:spacing w:after="140" w:line="1" w:lineRule="atLeast"/>
+        <w:ind w:left="1440"/>
         <w:rPr>
           <w:i/>
         </w:rPr>
@@ -7230,13 +7365,7 @@
         <w:rPr>
           <w:i/>
         </w:rPr>
-        <w:tab/>
-      </w:r>
-      <w:r>
-        <w:rPr>
-          <w:i/>
-        </w:rPr>
-        <w:tab/>
+        <w:t>(Testing done to ensure that that applied changes to the application have not adversely affected previously tested functionality.)</w:t>
       </w:r>
     </w:p>
     <w:p>
@@ -7262,6 +7391,538 @@
           <w:tab w:val="left" w:pos="5400"/>
           <w:tab w:val="left" w:pos="5760"/>
         </w:tabs>
+        <w:spacing w:after="69" w:line="1" w:lineRule="atLeast"/>
+        <w:rPr>
+          <w:sz w:val="24"/>
+        </w:rPr>
+      </w:pPr>
+      <w:r>
+        <w:rPr>
+          <w:sz w:val="24"/>
+        </w:rPr>
+        <w:t>When all individual testing is completed and any changes have been made, the code will be ran again to see that the program still functions as intended.</w:t>
+      </w:r>
+    </w:p>
+    <w:p>
+      <w:pPr>
+        <w:tabs>
+          <w:tab w:val="left" w:pos="-1440"/>
+          <w:tab w:val="left" w:pos="-720"/>
+          <w:tab w:val="left" w:pos="0"/>
+          <w:tab w:val="left" w:pos="360"/>
+          <w:tab w:val="left" w:pos="720"/>
+          <w:tab w:val="left" w:pos="1080"/>
+          <w:tab w:val="left" w:pos="1440"/>
+          <w:tab w:val="left" w:pos="1800"/>
+          <w:tab w:val="left" w:pos="2160"/>
+          <w:tab w:val="left" w:pos="2520"/>
+          <w:tab w:val="left" w:pos="2880"/>
+          <w:tab w:val="left" w:pos="3240"/>
+          <w:tab w:val="left" w:pos="3600"/>
+          <w:tab w:val="left" w:pos="3960"/>
+          <w:tab w:val="left" w:pos="4320"/>
+          <w:tab w:val="left" w:pos="4680"/>
+          <w:tab w:val="left" w:pos="5040"/>
+          <w:tab w:val="left" w:pos="5400"/>
+          <w:tab w:val="left" w:pos="5760"/>
+        </w:tabs>
+        <w:spacing w:after="69" w:line="1" w:lineRule="atLeast"/>
+        <w:rPr>
+          <w:rFonts w:ascii="Arial" w:hAnsi="Arial"/>
+          <w:b/>
+          <w:sz w:val="28"/>
+        </w:rPr>
+      </w:pPr>
+    </w:p>
+    <w:p>
+      <w:pPr>
+        <w:tabs>
+          <w:tab w:val="left" w:pos="-1440"/>
+          <w:tab w:val="left" w:pos="-720"/>
+          <w:tab w:val="left" w:pos="0"/>
+          <w:tab w:val="left" w:pos="360"/>
+          <w:tab w:val="left" w:pos="720"/>
+          <w:tab w:val="left" w:pos="1080"/>
+          <w:tab w:val="left" w:pos="1440"/>
+          <w:tab w:val="left" w:pos="1800"/>
+          <w:tab w:val="left" w:pos="2160"/>
+          <w:tab w:val="left" w:pos="2520"/>
+          <w:tab w:val="left" w:pos="2880"/>
+          <w:tab w:val="left" w:pos="3240"/>
+          <w:tab w:val="left" w:pos="3600"/>
+          <w:tab w:val="left" w:pos="3960"/>
+          <w:tab w:val="left" w:pos="4320"/>
+          <w:tab w:val="left" w:pos="4680"/>
+          <w:tab w:val="left" w:pos="5040"/>
+          <w:tab w:val="left" w:pos="5400"/>
+          <w:tab w:val="left" w:pos="5760"/>
+        </w:tabs>
+        <w:spacing w:after="69" w:line="1" w:lineRule="atLeast"/>
+        <w:rPr>
+          <w:rFonts w:ascii="Arial" w:hAnsi="Arial"/>
+          <w:b/>
+          <w:sz w:val="28"/>
+        </w:rPr>
+      </w:pPr>
+      <w:r>
+        <w:rPr>
+          <w:rFonts w:ascii="Arial" w:hAnsi="Arial"/>
+          <w:b/>
+          <w:sz w:val="28"/>
+        </w:rPr>
+        <w:tab/>
+      </w:r>
+      <w:r>
+        <w:rPr>
+          <w:rFonts w:ascii="Arial" w:hAnsi="Arial"/>
+          <w:b/>
+          <w:sz w:val="28"/>
+        </w:rPr>
+        <w:tab/>
+        <w:t>5.</w:t>
+      </w:r>
+      <w:r>
+        <w:rPr>
+          <w:rFonts w:ascii="Arial" w:hAnsi="Arial"/>
+          <w:b/>
+          <w:sz w:val="28"/>
+        </w:rPr>
+        <w:t>7</w:t>
+      </w:r>
+      <w:r>
+        <w:rPr>
+          <w:rFonts w:ascii="Arial" w:hAnsi="Arial"/>
+          <w:b/>
+          <w:sz w:val="28"/>
+        </w:rPr>
+        <w:t xml:space="preserve"> Acceptance Testing</w:t>
+      </w:r>
+    </w:p>
+    <w:p>
+      <w:pPr>
+        <w:pStyle w:val="BodyText"/>
+        <w:ind w:left="1440"/>
+        <w:rPr>
+          <w:i/>
+        </w:rPr>
+      </w:pPr>
+      <w:r>
+        <w:rPr>
+          <w:i/>
+        </w:rPr>
+        <w:t>(Testing conducted to determine whether or not a system satisfies the acceptance criteria and to enable the customer to determine whether or not to accept the system. Acceptance testing ensures that customer requirements' objectives are met and that all components are correctly included in a customer package.)</w:t>
+      </w:r>
+    </w:p>
+    <w:p>
+      <w:pPr>
+        <w:tabs>
+          <w:tab w:val="left" w:pos="-1440"/>
+          <w:tab w:val="left" w:pos="-720"/>
+          <w:tab w:val="left" w:pos="0"/>
+          <w:tab w:val="left" w:pos="360"/>
+          <w:tab w:val="left" w:pos="720"/>
+          <w:tab w:val="left" w:pos="1080"/>
+          <w:tab w:val="left" w:pos="1440"/>
+          <w:tab w:val="left" w:pos="1800"/>
+          <w:tab w:val="left" w:pos="2160"/>
+          <w:tab w:val="left" w:pos="2520"/>
+          <w:tab w:val="left" w:pos="2880"/>
+          <w:tab w:val="left" w:pos="3240"/>
+          <w:tab w:val="left" w:pos="3600"/>
+          <w:tab w:val="left" w:pos="3960"/>
+          <w:tab w:val="left" w:pos="4320"/>
+          <w:tab w:val="left" w:pos="4680"/>
+          <w:tab w:val="left" w:pos="5040"/>
+          <w:tab w:val="left" w:pos="5400"/>
+          <w:tab w:val="left" w:pos="5760"/>
+        </w:tabs>
+        <w:spacing w:after="69" w:line="1" w:lineRule="atLeast"/>
+        <w:rPr>
+          <w:rFonts w:ascii="Arial" w:hAnsi="Arial"/>
+          <w:b/>
+          <w:sz w:val="28"/>
+        </w:rPr>
+      </w:pPr>
+    </w:p>
+    <w:p>
+      <w:pPr>
+        <w:tabs>
+          <w:tab w:val="left" w:pos="-1440"/>
+          <w:tab w:val="left" w:pos="-720"/>
+          <w:tab w:val="left" w:pos="0"/>
+          <w:tab w:val="left" w:pos="360"/>
+          <w:tab w:val="left" w:pos="720"/>
+          <w:tab w:val="left" w:pos="1080"/>
+          <w:tab w:val="left" w:pos="1440"/>
+          <w:tab w:val="left" w:pos="1800"/>
+          <w:tab w:val="left" w:pos="2160"/>
+          <w:tab w:val="left" w:pos="2520"/>
+          <w:tab w:val="left" w:pos="2880"/>
+          <w:tab w:val="left" w:pos="3240"/>
+          <w:tab w:val="left" w:pos="3600"/>
+          <w:tab w:val="left" w:pos="3960"/>
+          <w:tab w:val="left" w:pos="4320"/>
+          <w:tab w:val="left" w:pos="4680"/>
+          <w:tab w:val="left" w:pos="5040"/>
+          <w:tab w:val="left" w:pos="5400"/>
+          <w:tab w:val="left" w:pos="5760"/>
+        </w:tabs>
+        <w:spacing w:after="69" w:line="1" w:lineRule="atLeast"/>
+        <w:rPr>
+          <w:sz w:val="24"/>
+          <w:szCs w:val="24"/>
+        </w:rPr>
+      </w:pPr>
+      <w:r>
+        <w:rPr>
+          <w:sz w:val="24"/>
+          <w:szCs w:val="24"/>
+        </w:rPr>
+        <w:t xml:space="preserve">Since we do not have a customer there is no acceptance criteria to follow.  </w:t>
+      </w:r>
+      <w:r>
+        <w:rPr>
+          <w:sz w:val="24"/>
+          <w:szCs w:val="24"/>
+        </w:rPr>
+        <w:t>Acceptance testing</w:t>
+      </w:r>
+      <w:r>
+        <w:rPr>
+          <w:sz w:val="24"/>
+          <w:szCs w:val="24"/>
+        </w:rPr>
+        <w:t xml:space="preserve"> will be done at the end of or project, but is not an integral part of our project scope.</w:t>
+      </w:r>
+    </w:p>
+    <w:p>
+      <w:pPr>
+        <w:tabs>
+          <w:tab w:val="left" w:pos="-1440"/>
+          <w:tab w:val="left" w:pos="-720"/>
+          <w:tab w:val="left" w:pos="0"/>
+          <w:tab w:val="left" w:pos="360"/>
+          <w:tab w:val="left" w:pos="720"/>
+          <w:tab w:val="left" w:pos="1080"/>
+          <w:tab w:val="left" w:pos="1440"/>
+          <w:tab w:val="left" w:pos="1800"/>
+          <w:tab w:val="left" w:pos="2160"/>
+          <w:tab w:val="left" w:pos="2520"/>
+          <w:tab w:val="left" w:pos="2880"/>
+          <w:tab w:val="left" w:pos="3240"/>
+          <w:tab w:val="left" w:pos="3600"/>
+          <w:tab w:val="left" w:pos="3960"/>
+          <w:tab w:val="left" w:pos="4320"/>
+          <w:tab w:val="left" w:pos="4680"/>
+          <w:tab w:val="left" w:pos="5040"/>
+          <w:tab w:val="left" w:pos="5400"/>
+          <w:tab w:val="left" w:pos="5760"/>
+        </w:tabs>
+        <w:spacing w:after="69" w:line="1" w:lineRule="atLeast"/>
+        <w:rPr>
+          <w:rFonts w:ascii="Arial" w:hAnsi="Arial"/>
+          <w:sz w:val="28"/>
+        </w:rPr>
+      </w:pPr>
+      <w:r>
+        <w:rPr>
+          <w:sz w:val="24"/>
+          <w:szCs w:val="24"/>
+        </w:rPr>
+        <w:t xml:space="preserve">  </w:t>
+      </w:r>
+    </w:p>
+    <w:p>
+      <w:pPr>
+        <w:tabs>
+          <w:tab w:val="left" w:pos="-1440"/>
+          <w:tab w:val="left" w:pos="-720"/>
+          <w:tab w:val="left" w:pos="0"/>
+          <w:tab w:val="left" w:pos="360"/>
+          <w:tab w:val="left" w:pos="720"/>
+          <w:tab w:val="left" w:pos="1080"/>
+          <w:tab w:val="left" w:pos="1440"/>
+          <w:tab w:val="left" w:pos="1800"/>
+          <w:tab w:val="left" w:pos="2160"/>
+          <w:tab w:val="left" w:pos="2520"/>
+          <w:tab w:val="left" w:pos="2880"/>
+          <w:tab w:val="left" w:pos="3240"/>
+          <w:tab w:val="left" w:pos="3600"/>
+          <w:tab w:val="left" w:pos="3960"/>
+          <w:tab w:val="left" w:pos="4320"/>
+          <w:tab w:val="left" w:pos="4680"/>
+          <w:tab w:val="left" w:pos="5040"/>
+          <w:tab w:val="left" w:pos="5400"/>
+          <w:tab w:val="left" w:pos="5760"/>
+        </w:tabs>
+        <w:spacing w:after="69" w:line="1" w:lineRule="atLeast"/>
+        <w:rPr>
+          <w:rFonts w:ascii="Arial" w:hAnsi="Arial"/>
+          <w:b/>
+          <w:sz w:val="28"/>
+        </w:rPr>
+      </w:pPr>
+      <w:r>
+        <w:rPr>
+          <w:rFonts w:ascii="Arial" w:hAnsi="Arial"/>
+          <w:b/>
+          <w:sz w:val="28"/>
+        </w:rPr>
+        <w:tab/>
+      </w:r>
+      <w:r>
+        <w:rPr>
+          <w:rFonts w:ascii="Arial" w:hAnsi="Arial"/>
+          <w:b/>
+          <w:sz w:val="28"/>
+        </w:rPr>
+        <w:tab/>
+        <w:t>5.</w:t>
+      </w:r>
+      <w:r>
+        <w:rPr>
+          <w:rFonts w:ascii="Arial" w:hAnsi="Arial"/>
+          <w:b/>
+          <w:sz w:val="28"/>
+        </w:rPr>
+        <w:t>8</w:t>
+      </w:r>
+      <w:r>
+        <w:rPr>
+          <w:rFonts w:ascii="Arial" w:hAnsi="Arial"/>
+          <w:b/>
+          <w:sz w:val="28"/>
+        </w:rPr>
+        <w:t xml:space="preserve"> Beta Testing</w:t>
+      </w:r>
+    </w:p>
+    <w:p>
+      <w:pPr>
+        <w:pStyle w:val="BodyText"/>
+        <w:ind w:left="1440"/>
+        <w:rPr>
+          <w:rFonts w:ascii="Arial" w:hAnsi="Arial"/>
+          <w:b/>
+          <w:i/>
+          <w:sz w:val="28"/>
+        </w:rPr>
+      </w:pPr>
+      <w:r>
+        <w:rPr>
+          <w:rFonts w:ascii="Arial" w:hAnsi="Arial"/>
+          <w:i/>
+        </w:rPr>
+        <w:t>(</w:t>
+      </w:r>
+      <w:r>
+        <w:rPr>
+          <w:i/>
+        </w:rPr>
+        <w:t>Testing, done by the customer, using a pre-release version of the product to verify and validate that the system meets business functional requirements. The purpose of beta testing is to detect application faults, failures, and defects.)</w:t>
+      </w:r>
+      <w:r>
+        <w:rPr>
+          <w:rFonts w:ascii="Arial" w:hAnsi="Arial"/>
+          <w:b/>
+          <w:i/>
+          <w:sz w:val="28"/>
+        </w:rPr>
+        <w:fldChar w:fldCharType="begin"/>
+      </w:r>
+      <w:r>
+        <w:rPr>
+          <w:rFonts w:ascii="Arial" w:hAnsi="Arial"/>
+          <w:b/>
+          <w:i/>
+          <w:sz w:val="28"/>
+        </w:rPr>
+        <w:instrText>tc "</w:instrText>
+      </w:r>
+      <w:bookmarkStart w:id="27" w:name="_Toc442838341"/>
+      <w:r>
+        <w:rPr>
+          <w:rFonts w:ascii="Arial" w:hAnsi="Arial"/>
+          <w:b/>
+          <w:i/>
+          <w:sz w:val="28"/>
+        </w:rPr>
+        <w:instrText>4.5  Configuration Management Plan</w:instrText>
+      </w:r>
+      <w:bookmarkEnd w:id="27"/>
+      <w:r>
+        <w:rPr>
+          <w:rFonts w:ascii="Arial" w:hAnsi="Arial"/>
+          <w:b/>
+          <w:i/>
+          <w:sz w:val="28"/>
+        </w:rPr>
+        <w:instrText xml:space="preserve"> " \l 2</w:instrText>
+      </w:r>
+      <w:r>
+        <w:rPr>
+          <w:rFonts w:ascii="Arial" w:hAnsi="Arial"/>
+          <w:b/>
+          <w:i/>
+          <w:sz w:val="28"/>
+        </w:rPr>
+        <w:fldChar w:fldCharType="end"/>
+      </w:r>
+    </w:p>
+    <w:p>
+      <w:pPr>
+        <w:tabs>
+          <w:tab w:val="left" w:pos="-1440"/>
+          <w:tab w:val="left" w:pos="-720"/>
+          <w:tab w:val="left" w:pos="0"/>
+          <w:tab w:val="left" w:pos="360"/>
+          <w:tab w:val="left" w:pos="720"/>
+          <w:tab w:val="left" w:pos="1080"/>
+          <w:tab w:val="left" w:pos="1440"/>
+          <w:tab w:val="left" w:pos="1800"/>
+          <w:tab w:val="left" w:pos="2160"/>
+          <w:tab w:val="left" w:pos="2520"/>
+          <w:tab w:val="left" w:pos="2880"/>
+          <w:tab w:val="left" w:pos="3240"/>
+          <w:tab w:val="left" w:pos="3600"/>
+          <w:tab w:val="left" w:pos="3960"/>
+          <w:tab w:val="left" w:pos="4320"/>
+          <w:tab w:val="left" w:pos="4680"/>
+          <w:tab w:val="left" w:pos="5040"/>
+          <w:tab w:val="left" w:pos="5400"/>
+          <w:tab w:val="left" w:pos="5760"/>
+        </w:tabs>
+        <w:spacing w:after="69" w:line="1" w:lineRule="atLeast"/>
+        <w:ind w:left="360"/>
+        <w:rPr>
+          <w:i/>
+        </w:rPr>
+      </w:pPr>
+    </w:p>
+    <w:p>
+      <w:pPr>
+        <w:tabs>
+          <w:tab w:val="left" w:pos="-1440"/>
+          <w:tab w:val="left" w:pos="-720"/>
+          <w:tab w:val="left" w:pos="0"/>
+          <w:tab w:val="left" w:pos="360"/>
+          <w:tab w:val="left" w:pos="720"/>
+          <w:tab w:val="left" w:pos="1080"/>
+          <w:tab w:val="left" w:pos="1440"/>
+          <w:tab w:val="left" w:pos="1800"/>
+          <w:tab w:val="left" w:pos="2160"/>
+          <w:tab w:val="left" w:pos="2520"/>
+          <w:tab w:val="left" w:pos="2880"/>
+          <w:tab w:val="left" w:pos="3240"/>
+          <w:tab w:val="left" w:pos="3600"/>
+          <w:tab w:val="left" w:pos="3960"/>
+          <w:tab w:val="left" w:pos="4320"/>
+          <w:tab w:val="left" w:pos="4680"/>
+          <w:tab w:val="left" w:pos="5040"/>
+          <w:tab w:val="left" w:pos="5400"/>
+          <w:tab w:val="left" w:pos="5760"/>
+        </w:tabs>
+        <w:spacing w:after="69" w:line="1" w:lineRule="atLeast"/>
+        <w:rPr>
+          <w:sz w:val="24"/>
+          <w:szCs w:val="24"/>
+        </w:rPr>
+      </w:pPr>
+      <w:r>
+        <w:rPr>
+          <w:sz w:val="24"/>
+          <w:szCs w:val="24"/>
+        </w:rPr>
+        <w:t xml:space="preserve">The scope of our project does not cover </w:t>
+      </w:r>
+      <w:r>
+        <w:rPr>
+          <w:sz w:val="24"/>
+          <w:szCs w:val="24"/>
+        </w:rPr>
+        <w:t>beta</w:t>
+      </w:r>
+      <w:r>
+        <w:rPr>
+          <w:sz w:val="24"/>
+          <w:szCs w:val="24"/>
+        </w:rPr>
+        <w:t xml:space="preserve"> testing</w:t>
+      </w:r>
+      <w:r>
+        <w:rPr>
+          <w:sz w:val="24"/>
+          <w:szCs w:val="24"/>
+        </w:rPr>
+        <w:t>.  The project will most likely remain in beta/alpha version based on the developers judgement.</w:t>
+      </w:r>
+      <w:bookmarkStart w:id="28" w:name="_GoBack"/>
+      <w:bookmarkEnd w:id="28"/>
+    </w:p>
+    <w:p>
+      <w:pPr>
+        <w:tabs>
+          <w:tab w:val="left" w:pos="-1440"/>
+          <w:tab w:val="left" w:pos="-720"/>
+          <w:tab w:val="left" w:pos="0"/>
+          <w:tab w:val="left" w:pos="360"/>
+          <w:tab w:val="left" w:pos="720"/>
+          <w:tab w:val="left" w:pos="1080"/>
+          <w:tab w:val="left" w:pos="1440"/>
+          <w:tab w:val="left" w:pos="1800"/>
+          <w:tab w:val="left" w:pos="2160"/>
+          <w:tab w:val="left" w:pos="2520"/>
+          <w:tab w:val="left" w:pos="2880"/>
+          <w:tab w:val="left" w:pos="3240"/>
+          <w:tab w:val="left" w:pos="3600"/>
+          <w:tab w:val="left" w:pos="3960"/>
+          <w:tab w:val="left" w:pos="4320"/>
+          <w:tab w:val="left" w:pos="4680"/>
+          <w:tab w:val="left" w:pos="5040"/>
+          <w:tab w:val="left" w:pos="5400"/>
+          <w:tab w:val="left" w:pos="5760"/>
+        </w:tabs>
+        <w:spacing w:after="69" w:line="1" w:lineRule="atLeast"/>
+        <w:ind w:left="360"/>
+        <w:rPr>
+          <w:i/>
+        </w:rPr>
+      </w:pPr>
+      <w:r>
+        <w:rPr>
+          <w:i/>
+        </w:rPr>
+        <w:tab/>
+      </w:r>
+      <w:r>
+        <w:rPr>
+          <w:i/>
+        </w:rPr>
+        <w:tab/>
+      </w:r>
+    </w:p>
+    <w:p>
+      <w:pPr>
+        <w:tabs>
+          <w:tab w:val="left" w:pos="-1440"/>
+          <w:tab w:val="left" w:pos="-720"/>
+          <w:tab w:val="left" w:pos="0"/>
+          <w:tab w:val="left" w:pos="360"/>
+          <w:tab w:val="left" w:pos="720"/>
+          <w:tab w:val="left" w:pos="1080"/>
+          <w:tab w:val="left" w:pos="1440"/>
+          <w:tab w:val="left" w:pos="1800"/>
+          <w:tab w:val="left" w:pos="2160"/>
+          <w:tab w:val="left" w:pos="2520"/>
+          <w:tab w:val="left" w:pos="2880"/>
+          <w:tab w:val="left" w:pos="3240"/>
+          <w:tab w:val="left" w:pos="3600"/>
+          <w:tab w:val="left" w:pos="3960"/>
+          <w:tab w:val="left" w:pos="4320"/>
+          <w:tab w:val="left" w:pos="4680"/>
+          <w:tab w:val="left" w:pos="5040"/>
+          <w:tab w:val="left" w:pos="5400"/>
+          <w:tab w:val="left" w:pos="5760"/>
+        </w:tabs>
         <w:spacing w:after="80" w:line="1" w:lineRule="atLeast"/>
         <w:ind w:left="-360" w:firstLine="360"/>
         <w:rPr>
@@ -7502,6 +8163,7 @@
           <w:i/>
           <w:sz w:val="24"/>
         </w:rPr>
+        <w:lastRenderedPageBreak/>
         <w:t>(Specify the conditions that need to be met to resume testing activities after suspension. Specify the test items that must be repeated when testing is resumed.)</w:t>
       </w:r>
     </w:p>
@@ -7697,23 +8359,7 @@
           <w:i/>
           <w:sz w:val="24"/>
         </w:rPr>
-        <w:t xml:space="preserve">(Identify the set of tasks necessary to prepare for and perform testing activities. Identify all </w:t>
-      </w:r>
-      <w:proofErr w:type="spellStart"/>
-      <w:r>
-        <w:rPr>
-          <w:i/>
-          <w:sz w:val="24"/>
-        </w:rPr>
-        <w:t>intertask</w:t>
-      </w:r>
-      <w:proofErr w:type="spellEnd"/>
-      <w:r>
-        <w:rPr>
-          <w:i/>
-          <w:sz w:val="24"/>
-        </w:rPr>
-        <w:t xml:space="preserve"> dependencies and any specific skills required.)</w:t>
+        <w:t>(Identify the set of tasks necessary to prepare for and perform testing activities. Identify all intertask dependencies and any specific skills required.)</w:t>
       </w:r>
     </w:p>
     <w:p>
@@ -7801,7 +8447,6 @@
           <w:i/>
           <w:sz w:val="24"/>
         </w:rPr>
-        <w:lastRenderedPageBreak/>
         <w:t>(Identify the resources allocated for the performance of testing tasks. Identify the organizational elements or individuals responsible for performing testing activities. Assign specific responsibilities. Specify resources by category. If automated tools are to be used in testing, specify the source of the tools, availability, and the usage requirements</w:t>
       </w:r>
       <w:r>
@@ -7867,6 +8512,7 @@
         <w:rPr>
           <w:i/>
         </w:rPr>
+        <w:lastRenderedPageBreak/>
         <w:t>(When planning and scheduling testing activities, it must be recognized that the testing process is iterative based on the testing task dependencies.)</w:t>
       </w:r>
     </w:p>
@@ -8078,45 +8724,21 @@
     </w:p>
     <w:p>
       <w:pPr>
-        <w:rPr>
-          <w:rFonts w:ascii="Arial" w:hAnsi="Arial"/>
-          <w:b/>
-          <w:sz w:val="32"/>
-        </w:rPr>
-      </w:pPr>
-    </w:p>
-    <w:p>
-      <w:pPr>
-        <w:ind w:firstLine="720"/>
-        <w:rPr>
-          <w:rFonts w:ascii="Arial" w:hAnsi="Arial"/>
-          <w:b/>
-          <w:sz w:val="32"/>
-        </w:rPr>
-      </w:pPr>
-      <w:r>
-        <w:rPr>
-          <w:rFonts w:ascii="Arial" w:hAnsi="Arial"/>
-          <w:b/>
-          <w:sz w:val="32"/>
-        </w:rPr>
-        <w:t>8.3 Security</w:t>
-      </w:r>
-    </w:p>
-    <w:p>
-      <w:pPr>
         <w:pStyle w:val="BodyText"/>
         <w:ind w:left="1440"/>
-        <w:rPr>
-          <w:i/>
-        </w:rPr>
-      </w:pPr>
-      <w:r>
-        <w:rPr>
-          <w:i/>
-        </w:rPr>
-        <w:t>(Identify the testing environment security and asset protection requirements.)</w:t>
-      </w:r>
+      </w:pPr>
+      <w:r>
+        <w:t>Eclipse IDE</w:t>
+      </w:r>
+    </w:p>
+    <w:p>
+      <w:pPr>
+        <w:rPr>
+          <w:rFonts w:ascii="Arial" w:hAnsi="Arial"/>
+          <w:b/>
+          <w:sz w:val="32"/>
+        </w:rPr>
+      </w:pPr>
     </w:p>
     <w:p>
       <w:pPr>
@@ -8127,23 +8749,13 @@
           <w:sz w:val="32"/>
         </w:rPr>
       </w:pPr>
-    </w:p>
-    <w:p>
-      <w:pPr>
-        <w:ind w:firstLine="720"/>
+      <w:r>
         <w:rPr>
           <w:rFonts w:ascii="Arial" w:hAnsi="Arial"/>
           <w:b/>
           <w:sz w:val="32"/>
         </w:rPr>
-      </w:pPr>
-      <w:r>
-        <w:rPr>
-          <w:rFonts w:ascii="Arial" w:hAnsi="Arial"/>
-          <w:b/>
-          <w:sz w:val="32"/>
-        </w:rPr>
-        <w:t>8.4 Tools</w:t>
+        <w:t>8.3 Security</w:t>
       </w:r>
     </w:p>
     <w:p>
@@ -8158,11 +8770,12 @@
         <w:rPr>
           <w:i/>
         </w:rPr>
-        <w:t>(Identify the special software tools, techniques, and methodologies employed in the testing efforts. The purpose and use of each tool shall be described. Plans for the acquisition, training, support, and qualification for each tool or technique.)</w:t>
-      </w:r>
-    </w:p>
-    <w:p>
-      <w:pPr>
+        <w:t>(Identify the testing environment security and asset protection requirements.)</w:t>
+      </w:r>
+    </w:p>
+    <w:p>
+      <w:pPr>
+        <w:ind w:firstLine="720"/>
         <w:rPr>
           <w:rFonts w:ascii="Arial" w:hAnsi="Arial"/>
           <w:b/>
@@ -8185,23 +8798,7 @@
           <w:b/>
           <w:sz w:val="32"/>
         </w:rPr>
-        <w:t>8.</w:t>
-      </w:r>
-      <w:r>
-        <w:rPr>
-          <w:rFonts w:ascii="Arial" w:hAnsi="Arial"/>
-          <w:b/>
-          <w:sz w:val="32"/>
-        </w:rPr>
-        <w:t>5</w:t>
-      </w:r>
-      <w:r>
-        <w:rPr>
-          <w:rFonts w:ascii="Arial" w:hAnsi="Arial"/>
-          <w:b/>
-          <w:sz w:val="32"/>
-        </w:rPr>
-        <w:t xml:space="preserve"> Risks and Assumptions</w:t>
+        <w:t>8.4 Tools</w:t>
       </w:r>
     </w:p>
     <w:p>
@@ -8216,7 +8813,64 @@
         <w:rPr>
           <w:i/>
         </w:rPr>
-        <w:lastRenderedPageBreak/>
+        <w:t>(Identify the special software tools, techniques, and methodologies employed in the testing efforts. The purpose and use of each tool shall be described. Plans for the acquisition, training, support, and qualification for each tool or technique.)</w:t>
+      </w:r>
+    </w:p>
+    <w:p>
+      <w:pPr>
+        <w:rPr>
+          <w:rFonts w:ascii="Arial" w:hAnsi="Arial"/>
+          <w:b/>
+          <w:sz w:val="32"/>
+        </w:rPr>
+      </w:pPr>
+    </w:p>
+    <w:p>
+      <w:pPr>
+        <w:ind w:firstLine="720"/>
+        <w:rPr>
+          <w:rFonts w:ascii="Arial" w:hAnsi="Arial"/>
+          <w:b/>
+          <w:sz w:val="32"/>
+        </w:rPr>
+      </w:pPr>
+      <w:r>
+        <w:rPr>
+          <w:rFonts w:ascii="Arial" w:hAnsi="Arial"/>
+          <w:b/>
+          <w:sz w:val="32"/>
+        </w:rPr>
+        <w:t>8.</w:t>
+      </w:r>
+      <w:r>
+        <w:rPr>
+          <w:rFonts w:ascii="Arial" w:hAnsi="Arial"/>
+          <w:b/>
+          <w:sz w:val="32"/>
+        </w:rPr>
+        <w:t>5</w:t>
+      </w:r>
+      <w:r>
+        <w:rPr>
+          <w:rFonts w:ascii="Arial" w:hAnsi="Arial"/>
+          <w:b/>
+          <w:sz w:val="32"/>
+        </w:rPr>
+        <w:t xml:space="preserve"> Risks and Assumptions</w:t>
+      </w:r>
+    </w:p>
+    <w:p>
+      <w:pPr>
+        <w:pStyle w:val="BodyText"/>
+        <w:ind w:left="1440"/>
+        <w:rPr>
+          <w:i/>
+        </w:rPr>
+      </w:pPr>
+      <w:r>
+        <w:rPr>
+          <w:i/>
+        </w:rPr>
         <w:t>(Identify significant constraints on testing such as test item availability, test resource availability, and time constraints. Identify the risks and assumptions associated with testing tasks including schedule, resources, approach and documentation. Specify a contingency plan for each risk factor.)</w:t>
       </w:r>
     </w:p>
@@ -8481,7 +9135,7 @@
                       </a:ln>
                       <a:extLst>
                         <a:ext uri="{909E8E84-426E-40dd-AFC4-6F175D3DCCD1}">
-                          <a14:hiddenFill xmlns:a14="http://schemas.microsoft.com/office/drawing/2010/main" xmlns:w="http://schemas.openxmlformats.org/wordprocessingml/2006/main" xmlns:w10="urn:schemas-microsoft-com:office:word" xmlns:v="urn:schemas-microsoft-com:vml" xmlns:o="urn:schemas-microsoft-com:office:office" xmlns:mv="urn:schemas-microsoft-com:mac:vml" xmlns:mo="http://schemas.microsoft.com/office/mac/office/2008/main" xmlns="">
+                          <a14:hiddenFill xmlns="" xmlns:mo="http://schemas.microsoft.com/office/mac/office/2008/main" xmlns:mv="urn:schemas-microsoft-com:mac:vml" xmlns:o="urn:schemas-microsoft-com:office:office" xmlns:v="urn:schemas-microsoft-com:vml" xmlns:w10="urn:schemas-microsoft-com:office:word" xmlns:w="http://schemas.openxmlformats.org/wordprocessingml/2006/main" xmlns:a14="http://schemas.microsoft.com/office/drawing/2010/main">
                             <a:noFill/>
                           </a14:hiddenFill>
                         </a:ext>
@@ -8502,7 +9156,7 @@
         </mc:Choice>
         <mc:Fallback>
           <w:pict>
-            <v:line w14:anchorId="77B5CB7E" id="Line 8" o:spid="_x0000_s1026" style="position:absolute;z-index:251659264;visibility:visible;mso-wrap-style:square;mso-width-percent:0;mso-height-percent:0;mso-wrap-distance-left:9pt;mso-wrap-distance-top:0;mso-wrap-distance-right:9pt;mso-wrap-distance-bottom:0;mso-position-horizontal:absolute;mso-position-horizontal-relative:text;mso-position-vertical:absolute;mso-position-vertical-relative:text;mso-width-percent:0;mso-height-percent:0;mso-width-relative:page;mso-height-relative:page" from="4.05pt,9.45pt" to="481.05pt,9.45pt" o:gfxdata="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"/>
+            <v:line w14:anchorId="7E7F270C" id="Line 8" o:spid="_x0000_s1026" style="position:absolute;z-index:251659264;visibility:visible;mso-wrap-style:square;mso-width-percent:0;mso-height-percent:0;mso-wrap-distance-left:9pt;mso-wrap-distance-top:0;mso-wrap-distance-right:9pt;mso-wrap-distance-bottom:0;mso-position-horizontal:absolute;mso-position-horizontal-relative:text;mso-position-vertical:absolute;mso-position-vertical-relative:text;mso-width-percent:0;mso-height-percent:0;mso-width-relative:page;mso-height-relative:page" from="4.05pt,9.45pt" to="481.05pt,9.45pt" o:gfxdata="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"/>
           </w:pict>
         </mc:Fallback>
       </mc:AlternateContent>
@@ -8635,7 +9289,7 @@
                       </a:ln>
                       <a:extLst>
                         <a:ext uri="{909E8E84-426E-40dd-AFC4-6F175D3DCCD1}">
-                          <a14:hiddenFill xmlns:a14="http://schemas.microsoft.com/office/drawing/2010/main" xmlns:w="http://schemas.openxmlformats.org/wordprocessingml/2006/main" xmlns:w10="urn:schemas-microsoft-com:office:word" xmlns:v="urn:schemas-microsoft-com:vml" xmlns:o="urn:schemas-microsoft-com:office:office" xmlns:mv="urn:schemas-microsoft-com:mac:vml" xmlns:mo="http://schemas.microsoft.com/office/mac/office/2008/main" xmlns="">
+                          <a14:hiddenFill xmlns="" xmlns:mo="http://schemas.microsoft.com/office/mac/office/2008/main" xmlns:mv="urn:schemas-microsoft-com:mac:vml" xmlns:o="urn:schemas-microsoft-com:office:office" xmlns:v="urn:schemas-microsoft-com:vml" xmlns:w10="urn:schemas-microsoft-com:office:word" xmlns:w="http://schemas.openxmlformats.org/wordprocessingml/2006/main" xmlns:a14="http://schemas.microsoft.com/office/drawing/2010/main">
                             <a:noFill/>
                           </a14:hiddenFill>
                         </a:ext>
@@ -8656,7 +9310,7 @@
         </mc:Choice>
         <mc:Fallback>
           <w:pict>
-            <v:line w14:anchorId="0E20318D" id="Line 7" o:spid="_x0000_s1026" style="position:absolute;z-index:251658240;visibility:visible;mso-wrap-style:square;mso-width-percent:0;mso-height-percent:0;mso-wrap-distance-left:9pt;mso-wrap-distance-top:0;mso-wrap-distance-right:9pt;mso-wrap-distance-bottom:0;mso-position-horizontal:absolute;mso-position-horizontal-relative:text;mso-position-vertical:absolute;mso-position-vertical-relative:text;mso-width-percent:0;mso-height-percent:0;mso-width-relative:page;mso-height-relative:page" from="37.65pt,22.75pt" to="514.65pt,22.75pt" o:gfxdata="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"/>
+            <v:line w14:anchorId="3F9BB240" id="Line 7" o:spid="_x0000_s1026" style="position:absolute;z-index:251658240;visibility:visible;mso-wrap-style:square;mso-width-percent:0;mso-height-percent:0;mso-wrap-distance-left:9pt;mso-wrap-distance-top:0;mso-wrap-distance-right:9pt;mso-wrap-distance-bottom:0;mso-position-horizontal:absolute;mso-position-horizontal-relative:text;mso-position-vertical:absolute;mso-position-vertical-relative:text;mso-width-percent:0;mso-height-percent:0;mso-width-relative:page;mso-height-relative:page" from="37.65pt,22.75pt" to="514.65pt,22.75pt" o:gfxdata="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"/>
           </w:pict>
         </mc:Fallback>
       </mc:AlternateContent>
@@ -8720,7 +9374,7 @@
                       </a:ln>
                       <a:extLst>
                         <a:ext uri="{909E8E84-426E-40dd-AFC4-6F175D3DCCD1}">
-                          <a14:hiddenFill xmlns:a14="http://schemas.microsoft.com/office/drawing/2010/main" xmlns:w="http://schemas.openxmlformats.org/wordprocessingml/2006/main" xmlns:w10="urn:schemas-microsoft-com:office:word" xmlns:v="urn:schemas-microsoft-com:vml" xmlns:o="urn:schemas-microsoft-com:office:office" xmlns:mv="urn:schemas-microsoft-com:mac:vml" xmlns:mo="http://schemas.microsoft.com/office/mac/office/2008/main" xmlns="">
+                          <a14:hiddenFill xmlns="" xmlns:mo="http://schemas.microsoft.com/office/mac/office/2008/main" xmlns:mv="urn:schemas-microsoft-com:mac:vml" xmlns:o="urn:schemas-microsoft-com:office:office" xmlns:v="urn:schemas-microsoft-com:vml" xmlns:w10="urn:schemas-microsoft-com:office:word" xmlns:w="http://schemas.openxmlformats.org/wordprocessingml/2006/main" xmlns:a14="http://schemas.microsoft.com/office/drawing/2010/main">
                             <a:noFill/>
                           </a14:hiddenFill>
                         </a:ext>
@@ -8741,7 +9395,7 @@
         </mc:Choice>
         <mc:Fallback>
           <w:pict>
-            <v:line w14:anchorId="6FD19073" id="Line 4" o:spid="_x0000_s1026" style="position:absolute;z-index:251657216;visibility:visible;mso-wrap-style:square;mso-width-percent:0;mso-height-percent:0;mso-wrap-distance-left:9pt;mso-wrap-distance-top:0;mso-wrap-distance-right:9pt;mso-wrap-distance-bottom:0;mso-position-horizontal:absolute;mso-position-horizontal-relative:text;mso-position-vertical:absolute;mso-position-vertical-relative:text;mso-width-percent:0;mso-height-percent:0;mso-width-relative:page;mso-height-relative:page" from="0,297pt" to="0,297pt" o:gfxdata="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"/>
+            <v:line w14:anchorId="5F36312D" id="Line 4" o:spid="_x0000_s1026" style="position:absolute;z-index:251657216;visibility:visible;mso-wrap-style:square;mso-width-percent:0;mso-height-percent:0;mso-wrap-distance-left:9pt;mso-wrap-distance-top:0;mso-wrap-distance-right:9pt;mso-wrap-distance-bottom:0;mso-position-horizontal:absolute;mso-position-horizontal-relative:text;mso-position-vertical:absolute;mso-position-vertical-relative:text;mso-width-percent:0;mso-height-percent:0;mso-width-relative:page;mso-height-relative:page" from="0,297pt" to="0,297pt" o:gfxdata="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"/>
           </w:pict>
         </mc:Fallback>
       </mc:AlternateContent>

</xml_diff>